<commit_message>
Se agrega contenido de IoT, arquitectura y se finaliza el tema domotica
</commit_message>
<xml_diff>
--- a/IoT.docx
+++ b/IoT.docx
@@ -177,7 +177,9 @@
       <w:pPr>
         <w:rPr>
           <w:rFonts w:ascii="Arial" w:hAnsi="Arial" w:cs="Arial"/>
-          <w:color w:val="202122"/>
+          <w:b/>
+          <w:bCs/>
+          <w:color w:val="FF0000"/>
           <w:sz w:val="21"/>
           <w:szCs w:val="21"/>
           <w:shd w:val="clear" w:color="auto" w:fill="FFFFFF"/>
@@ -193,7 +195,7 @@
         </w:rPr>
         <w:t>El IoT es un concepto que se refiere a una </w:t>
       </w:r>
-      <w:hyperlink r:id="rId4" w:tooltip="Red de computadoras" w:history="1">
+      <w:hyperlink r:id="rId5" w:tooltip="Red de computadoras" w:history="1">
         <w:r>
           <w:rPr>
             <w:rStyle w:val="Hipervnculo"/>
@@ -226,7 +228,7 @@
         </w:rPr>
         <w:t>digital de objetos cotidianos con </w:t>
       </w:r>
-      <w:hyperlink r:id="rId5" w:tooltip="Internet" w:history="1">
+      <w:hyperlink r:id="rId6" w:tooltip="Internet" w:history="1">
         <w:r>
           <w:rPr>
             <w:rStyle w:val="Hipervnculo"/>
@@ -270,7 +272,7 @@
         </w:rPr>
         <w:t>Este describe objetos físicos (o grupos de dichos objetos) que están integrados con sensores, capacidad de procesamiento, software y otras tecnologías que conectan e intercambian datos con otros dispositivos y sistemas a través de </w:t>
       </w:r>
-      <w:hyperlink r:id="rId6" w:tooltip="Internet" w:history="1">
+      <w:hyperlink r:id="rId7" w:tooltip="Internet" w:history="1">
         <w:r>
           <w:rPr>
             <w:rStyle w:val="Hipervnculo"/>
@@ -315,7 +317,7 @@
         </w:rPr>
         <w:t>Constituye un cambio radical en la calidad de vida de las personas en la </w:t>
       </w:r>
-      <w:hyperlink r:id="rId7" w:tooltip="Sociedad" w:history="1">
+      <w:hyperlink r:id="rId8" w:tooltip="Sociedad" w:history="1">
         <w:r>
           <w:rPr>
             <w:rStyle w:val="Hipervnculo"/>
@@ -339,7 +341,7 @@
         </w:rPr>
         <w:t>, ofrece una gran cantidad de nuevas oportunidades de acceso a datos, servicios específicos en la </w:t>
       </w:r>
-      <w:hyperlink r:id="rId8" w:tooltip="Educación" w:history="1">
+      <w:hyperlink r:id="rId9" w:tooltip="Educación" w:history="1">
         <w:r>
           <w:rPr>
             <w:rStyle w:val="Hipervnculo"/>
@@ -363,7 +365,7 @@
         </w:rPr>
         <w:t>, seguridad, asistencia sanitaria y en el </w:t>
       </w:r>
-      <w:hyperlink r:id="rId9" w:tooltip="Transporte" w:history="1">
+      <w:hyperlink r:id="rId10" w:tooltip="Transporte" w:history="1">
         <w:r>
           <w:rPr>
             <w:rStyle w:val="Hipervnculo"/>
@@ -398,7 +400,7 @@
         </w:rPr>
         <w:t>Este campo ha evolucionado debido a la convergencia de múltiples </w:t>
       </w:r>
-      <w:hyperlink r:id="rId10" w:tooltip="Technologies" w:history="1">
+      <w:hyperlink r:id="rId11" w:tooltip="Technologies" w:history="1">
         <w:r>
           <w:rPr>
             <w:rStyle w:val="Hipervnculo"/>
@@ -424,7 +426,7 @@
         </w:rPr>
         <w:t>incluida la </w:t>
       </w:r>
-      <w:hyperlink r:id="rId11" w:tooltip="Ubiquitous computing" w:history="1">
+      <w:hyperlink r:id="rId12" w:tooltip="Ubiquitous computing" w:history="1">
         <w:r>
           <w:rPr>
             <w:rStyle w:val="Hipervnculo"/>
@@ -447,7 +449,7 @@
         </w:rPr>
         <w:t> </w:t>
       </w:r>
-      <w:hyperlink r:id="rId12" w:tooltip="Sensors" w:history="1">
+      <w:hyperlink r:id="rId13" w:tooltip="Sensors" w:history="1">
         <w:r>
           <w:rPr>
             <w:rStyle w:val="Hipervnculo"/>
@@ -470,7 +472,7 @@
         </w:rPr>
         <w:t> </w:t>
       </w:r>
-      <w:hyperlink r:id="rId13" w:tooltip="Commodity" w:history="1">
+      <w:hyperlink r:id="rId14" w:tooltip="Commodity" w:history="1">
         <w:r>
           <w:rPr>
             <w:rStyle w:val="Hipervnculo"/>
@@ -493,7 +495,7 @@
         </w:rPr>
         <w:t> los </w:t>
       </w:r>
-      <w:hyperlink r:id="rId14" w:tooltip="Embedded system" w:history="1">
+      <w:hyperlink r:id="rId15" w:tooltip="Embedded system" w:history="1">
         <w:r>
           <w:rPr>
             <w:rStyle w:val="Hipervnculo"/>
@@ -537,7 +539,7 @@
         </w:rPr>
         <w:t xml:space="preserve"> En el mercado de consumo, la tecnología IoT es más sinónimo de productos relacionados con el concepto de "</w:t>
       </w:r>
-      <w:hyperlink r:id="rId15" w:tooltip="Smart home technology" w:history="1">
+      <w:hyperlink r:id="rId16" w:tooltip="Smart home technology" w:history="1">
         <w:r>
           <w:rPr>
             <w:rStyle w:val="Hipervnculo"/>
@@ -560,7 +562,7 @@
         </w:rPr>
         <w:t>", incluidos dispositivos y </w:t>
       </w:r>
-      <w:hyperlink r:id="rId16" w:tooltip="Home appliance" w:history="1">
+      <w:hyperlink r:id="rId17" w:tooltip="Home appliance" w:history="1">
         <w:r>
           <w:rPr>
             <w:rStyle w:val="Hipervnculo"/>
@@ -595,7 +597,7 @@
         </w:rPr>
         <w:t xml:space="preserve"> y cámaras </w:t>
       </w:r>
-      <w:hyperlink r:id="rId17" w:tooltip="Security systems" w:history="1">
+      <w:hyperlink r:id="rId18" w:tooltip="Security systems" w:history="1">
         <w:r>
           <w:rPr>
             <w:rStyle w:val="Hipervnculo"/>
@@ -636,7 +638,7 @@
         </w:rPr>
         <w:t>) que admiten uno o más ecosistemas comunes, y pueden controlarse a través de dispositivos asociados con ese ecosistema, como teléfonos inteligentes y </w:t>
       </w:r>
-      <w:hyperlink r:id="rId18" w:tooltip="Smart speaker" w:history="1">
+      <w:hyperlink r:id="rId19" w:tooltip="Smart speaker" w:history="1">
         <w:r>
           <w:rPr>
             <w:rStyle w:val="Hipervnculo"/>
@@ -669,7 +671,7 @@
         </w:rPr>
         <w:t>Hay una serie de preocupaciones sobre los riesgos en el crecimiento de las tecnologías y productos de IoT, especialmente en las áreas de </w:t>
       </w:r>
-      <w:hyperlink r:id="rId19" w:tooltip="Digital privacy" w:history="1">
+      <w:hyperlink r:id="rId20" w:tooltip="Digital privacy" w:history="1">
         <w:r>
           <w:rPr>
             <w:rStyle w:val="Hipervnculo"/>
@@ -707,6 +709,240 @@
     </w:p>
     <w:p>
       <w:pPr>
+        <w:pStyle w:val="noticia-intro"/>
+        <w:spacing w:before="0" w:beforeAutospacing="0" w:after="150" w:afterAutospacing="0"/>
+        <w:jc w:val="both"/>
+        <w:rPr>
+          <w:rFonts w:ascii="Arial" w:hAnsi="Arial" w:cs="Arial"/>
+          <w:color w:val="000000"/>
+          <w:sz w:val="22"/>
+          <w:szCs w:val="22"/>
+        </w:rPr>
+      </w:pPr>
+      <w:r>
+        <w:rPr>
+          <w:rFonts w:ascii="Arial" w:hAnsi="Arial" w:cs="Arial"/>
+          <w:color w:val="000000"/>
+          <w:sz w:val="22"/>
+          <w:szCs w:val="22"/>
+        </w:rPr>
+        <w:t>En 1999 Kevin Ashton acuño el término IoT mientras realizaba investigaciones en el campo de la identificación por radiofrecuencia en (RFID) y tecnologías de sensores.</w:t>
+      </w:r>
+    </w:p>
+    <w:p>
+      <w:pPr>
+        <w:pStyle w:val="NormalWeb"/>
+        <w:spacing w:before="0" w:beforeAutospacing="0" w:after="150" w:afterAutospacing="0"/>
+        <w:rPr>
+          <w:rFonts w:ascii="Arial" w:hAnsi="Arial" w:cs="Arial"/>
+          <w:sz w:val="22"/>
+          <w:szCs w:val="22"/>
+        </w:rPr>
+      </w:pPr>
+      <w:r>
+        <w:rPr>
+          <w:rFonts w:ascii="Arial" w:hAnsi="Arial" w:cs="Arial"/>
+          <w:sz w:val="22"/>
+          <w:szCs w:val="22"/>
+        </w:rPr>
+        <w:t>Según el Grupo de soluciones empresariales basadas en Internet (IBSG, Internet Business Solutions Group) de Cisco, IoT es sencillamente el punto en el tiempo en el que se conectaron a Internet más "cosas u objetos" que personas. Cisco IBSG estima que IoT "nació" en algún momento entre los años 2008 y 2009.</w:t>
+      </w:r>
+    </w:p>
+    <w:p>
+      <w:pPr>
+        <w:rPr>
+          <w:rFonts w:ascii="Arial" w:hAnsi="Arial" w:cs="Arial"/>
+          <w:sz w:val="21"/>
+          <w:szCs w:val="21"/>
+          <w:shd w:val="clear" w:color="auto" w:fill="FFFFFF"/>
+        </w:rPr>
+      </w:pPr>
+    </w:p>
+    <w:p>
+      <w:pPr>
+        <w:rPr>
+          <w:rFonts w:ascii="Arial" w:hAnsi="Arial" w:cs="Arial"/>
+          <w:b/>
+          <w:bCs/>
+          <w:color w:val="FF0000"/>
+          <w:sz w:val="21"/>
+          <w:szCs w:val="21"/>
+          <w:shd w:val="clear" w:color="auto" w:fill="FFFFFF"/>
+        </w:rPr>
+      </w:pPr>
+      <w:r>
+        <w:rPr>
+          <w:rFonts w:ascii="Arial" w:hAnsi="Arial" w:cs="Arial"/>
+          <w:b/>
+          <w:bCs/>
+          <w:color w:val="FF0000"/>
+          <w:sz w:val="21"/>
+          <w:szCs w:val="21"/>
+          <w:shd w:val="clear" w:color="auto" w:fill="FFFFFF"/>
+        </w:rPr>
+        <w:t>FUNCIONAMIENTO DEL IOT:</w:t>
+      </w:r>
+    </w:p>
+    <w:p>
+      <w:pPr>
+        <w:shd w:val="clear" w:color="auto" w:fill="FFFFFF"/>
+        <w:spacing w:after="100" w:afterAutospacing="1" w:line="240" w:lineRule="auto"/>
+        <w:rPr>
+          <w:rFonts w:ascii="Arial" w:eastAsia="Times New Roman" w:hAnsi="Arial" w:cs="Arial"/>
+          <w:color w:val="151515"/>
+          <w:lang w:eastAsia="es-AR"/>
+        </w:rPr>
+      </w:pPr>
+      <w:r>
+        <w:rPr>
+          <w:rFonts w:ascii="Arial" w:eastAsia="Times New Roman" w:hAnsi="Arial" w:cs="Arial"/>
+          <w:color w:val="151515"/>
+          <w:lang w:eastAsia="es-AR"/>
+        </w:rPr>
+        <w:t>El término IoT hace referencia a todos los sistemas de dispositivos físicos que reciben y transfieren datos a través de redes inalámbricas con intervención humana mínima, lo cual es posible gracias a la integración de dispositivos informáticos en todo tipo de objetos.</w:t>
+      </w:r>
+    </w:p>
+    <w:p>
+      <w:pPr>
+        <w:pStyle w:val="NormalWeb"/>
+        <w:shd w:val="clear" w:color="auto" w:fill="FFFFFF"/>
+        <w:spacing w:before="0" w:beforeAutospacing="0"/>
+        <w:rPr>
+          <w:rFonts w:ascii="Arial" w:hAnsi="Arial" w:cs="Arial"/>
+          <w:sz w:val="22"/>
+          <w:szCs w:val="22"/>
+        </w:rPr>
+      </w:pPr>
+      <w:r>
+        <w:rPr>
+          <w:rFonts w:ascii="Arial" w:hAnsi="Arial" w:cs="Arial"/>
+          <w:color w:val="151515"/>
+          <w:sz w:val="22"/>
+          <w:szCs w:val="22"/>
+        </w:rPr>
+        <w:t>Por ejemplo, un termostato </w:t>
+      </w:r>
+      <w:r>
+        <w:rPr>
+          <w:rFonts w:ascii="Arial" w:hAnsi="Arial" w:cs="Arial"/>
+          <w:i/>
+          <w:iCs/>
+          <w:color w:val="151515"/>
+          <w:sz w:val="22"/>
+          <w:szCs w:val="22"/>
+        </w:rPr>
+        <w:t>inteligente</w:t>
+      </w:r>
+      <w:r>
+        <w:rPr>
+          <w:rFonts w:ascii="Arial" w:hAnsi="Arial" w:cs="Arial"/>
+          <w:color w:val="151515"/>
+          <w:sz w:val="22"/>
+          <w:szCs w:val="22"/>
+        </w:rPr>
+        <w:t xml:space="preserve"> que utiliza IOT,</w:t>
+      </w:r>
+      <w:r>
+        <w:rPr>
+          <w:rFonts w:ascii="Helvetica" w:hAnsi="Helvetica"/>
+          <w:color w:val="151515"/>
+        </w:rPr>
+        <w:t xml:space="preserve"> </w:t>
+      </w:r>
+      <w:r>
+        <w:rPr>
+          <w:rFonts w:ascii="Arial" w:hAnsi="Arial" w:cs="Arial"/>
+          <w:sz w:val="22"/>
+          <w:szCs w:val="22"/>
+        </w:rPr>
+        <w:t xml:space="preserve">recibe datos de la ubicación de su automóvil inteligente mientras conduce para ajustar la temperatura de su casa </w:t>
+      </w:r>
+      <w:r>
+        <w:rPr>
+          <w:rFonts w:ascii="Arial" w:hAnsi="Arial" w:cs="Arial"/>
+          <w:sz w:val="22"/>
+          <w:szCs w:val="22"/>
+        </w:rPr>
+        <w:lastRenderedPageBreak/>
+        <w:t>antes de que llegue. Todo esto se logra sin su intervención e incluso ofrece un mejor resultado que si lo hiciera de forma manual.</w:t>
+      </w:r>
+    </w:p>
+    <w:p>
+      <w:pPr>
+        <w:pStyle w:val="NormalWeb"/>
+        <w:shd w:val="clear" w:color="auto" w:fill="FFFFFF"/>
+        <w:spacing w:before="0" w:beforeAutospacing="0"/>
+        <w:rPr>
+          <w:rFonts w:ascii="Arial" w:hAnsi="Arial" w:cs="Arial"/>
+          <w:sz w:val="22"/>
+          <w:szCs w:val="22"/>
+        </w:rPr>
+      </w:pPr>
+      <w:r>
+        <w:rPr>
+          <w:rFonts w:ascii="Arial" w:hAnsi="Arial" w:cs="Arial"/>
+          <w:sz w:val="22"/>
+          <w:szCs w:val="22"/>
+        </w:rPr>
+        <w:t>Un sistema de IoT tradicional, como el hogar inteligente descrito anteriormente, funciona enviando, recibiendo y analizando datos de forma permanente en un ciclo de retroalimentación. Según el tipo de tecnología de IoT, las personas o los sistemas de inteligencia artificial y aprendizaje automático (IA/ML) pueden analizar estos datos casi de inmediato o durante un cierto tiempo.</w:t>
+      </w:r>
+    </w:p>
+    <w:p>
+      <w:pPr>
+        <w:pStyle w:val="NormalWeb"/>
+        <w:shd w:val="clear" w:color="auto" w:fill="FFFFFF"/>
+        <w:spacing w:before="0"/>
+        <w:ind w:left="1416" w:hanging="1416"/>
+        <w:rPr>
+          <w:rFonts w:ascii="Helvetica" w:hAnsi="Helvetica"/>
+          <w:color w:val="151515"/>
+        </w:rPr>
+      </w:pPr>
+      <w:r>
+        <w:rPr>
+          <w:rFonts w:ascii="Arial" w:hAnsi="Arial" w:cs="Arial"/>
+          <w:sz w:val="22"/>
+          <w:szCs w:val="22"/>
+        </w:rPr>
+        <w:t>Piense en el ejemplo del hogar inteligente. Para predecir el momento ideal en el cual controlar el termostato antes de que usted llegue a casa, el sistema de IoT puede conectarse a la </w:t>
+      </w:r>
+      <w:hyperlink r:id="rId21" w:history="1">
+        <w:r>
+          <w:rPr>
+            <w:rStyle w:val="Hipervnculo"/>
+            <w:rFonts w:ascii="Arial" w:eastAsiaTheme="majorEastAsia" w:hAnsi="Arial" w:cs="Arial"/>
+            <w:color w:val="auto"/>
+            <w:sz w:val="22"/>
+            <w:szCs w:val="22"/>
+            <w:u w:val="none"/>
+          </w:rPr>
+          <w:t>API</w:t>
+        </w:r>
+      </w:hyperlink>
+      <w:r>
+        <w:rPr>
+          <w:rFonts w:ascii="Arial" w:hAnsi="Arial" w:cs="Arial"/>
+          <w:sz w:val="22"/>
+          <w:szCs w:val="22"/>
+        </w:rPr>
+        <w:t> de Google Maps y, de este modo, obtener información actual sobre el tráfico en el área. Además, puede utilizar los datos a largo plazo que recopila el automóvil para conocer sus hábitos de conducción. Por otra parte, las empresas de servicios públicos tienen la posibilidad de analizar los datos de IoT de los clientes con termostatos inteligentes para optimizar el sistema</w:t>
+      </w:r>
+      <w:r>
+        <w:rPr>
+          <w:rFonts w:ascii="Helvetica" w:hAnsi="Helvetica"/>
+        </w:rPr>
+        <w:t xml:space="preserve"> </w:t>
+      </w:r>
+      <w:r>
+        <w:rPr>
+          <w:rFonts w:ascii="Helvetica" w:hAnsi="Helvetica"/>
+          <w:color w:val="151515"/>
+        </w:rPr>
+        <w:t>a gran escala.</w:t>
+      </w:r>
+    </w:p>
+    <w:p>
+      <w:pPr>
         <w:rPr>
           <w:rFonts w:ascii="Arial" w:hAnsi="Arial" w:cs="Arial"/>
           <w:sz w:val="21"/>
@@ -804,7 +1040,7 @@
         </w:rPr>
         <w:t> en inglés), pueden actuar por sí mismas sin apenas la intervención humana donde nuevos conceptos como el </w:t>
       </w:r>
-      <w:hyperlink r:id="rId20" w:tgtFrame="_blank" w:history="1">
+      <w:hyperlink r:id="rId22" w:tgtFrame="_blank" w:history="1">
         <w:r>
           <w:rPr>
             <w:rStyle w:val="Hipervnculo"/>
@@ -826,7 +1062,7 @@
         </w:rPr>
         <w:t> o la </w:t>
       </w:r>
-      <w:hyperlink r:id="rId21" w:tgtFrame="_blank" w:history="1">
+      <w:hyperlink r:id="rId23" w:tgtFrame="_blank" w:history="1">
         <w:r>
           <w:rPr>
             <w:rStyle w:val="Hipervnculo"/>
@@ -890,52 +1126,7 @@
           <w:sz w:val="22"/>
           <w:szCs w:val="22"/>
         </w:rPr>
-        <w:t xml:space="preserve"> están aquí y han venido a quedarse, con sus beneficios y </w:t>
-      </w:r>
-      <w:r>
-        <w:rPr>
-          <w:rFonts w:ascii="Arial" w:hAnsi="Arial" w:cs="Arial"/>
-          <w:color w:val="333333"/>
-          <w:sz w:val="22"/>
-          <w:szCs w:val="22"/>
-        </w:rPr>
-        <w:t>problemas que</w:t>
-      </w:r>
-      <w:r>
-        <w:rPr>
-          <w:rFonts w:ascii="Arial" w:hAnsi="Arial" w:cs="Arial"/>
-          <w:color w:val="333333"/>
-          <w:sz w:val="22"/>
-          <w:szCs w:val="22"/>
-        </w:rPr>
-        <w:t xml:space="preserve"> indudablemente </w:t>
-      </w:r>
-      <w:r>
-        <w:rPr>
-          <w:rFonts w:ascii="Arial" w:hAnsi="Arial" w:cs="Arial"/>
-          <w:color w:val="333333"/>
-          <w:sz w:val="22"/>
-          <w:szCs w:val="22"/>
-        </w:rPr>
-        <w:t>aparecerán, en</w:t>
-      </w:r>
-      <w:r>
-        <w:rPr>
-          <w:rFonts w:ascii="Arial" w:hAnsi="Arial" w:cs="Arial"/>
-          <w:color w:val="333333"/>
-          <w:sz w:val="22"/>
-          <w:szCs w:val="22"/>
-        </w:rPr>
-        <w:t xml:space="preserve"> una transición para muchos usuarios técnica y tecnológica revolucionaria que cambiará la forma en que conocemos el día a día</w:t>
-      </w:r>
-      <w:r>
-        <w:rPr>
-          <w:rFonts w:ascii="Arial" w:hAnsi="Arial" w:cs="Arial"/>
-          <w:color w:val="333333"/>
-          <w:sz w:val="22"/>
-          <w:szCs w:val="22"/>
-        </w:rPr>
-        <w:t>.</w:t>
+        <w:t> están aquí y han venido a quedarse, con sus beneficios y problemas que indudablemente aparecerán, en una transición para muchos usuarios técnica y tecnológica revolucionaria que cambiará la forma en que conocemos el día a día.</w:t>
       </w:r>
     </w:p>
     <w:p>
@@ -1106,7 +1297,6 @@
           <w:szCs w:val="22"/>
           <w:shd w:val="clear" w:color="auto" w:fill="FFFFFF"/>
         </w:rPr>
-        <w:lastRenderedPageBreak/>
         <w:t xml:space="preserve">Por ejemplo, un caso de casa inteligente seria de la siguiente forma: Una casa desde el exterior puede parecer una viviendo común y corriente. Sin embargo, desde su interior puede estar operando de miles de formas tecnológicas. En el siguiente </w:t>
       </w:r>
       <w:proofErr w:type="gramStart"/>
@@ -1153,7 +1343,7 @@
         </w:rPr>
         <w:t xml:space="preserve">: </w:t>
       </w:r>
-      <w:hyperlink r:id="rId22" w:history="1">
+      <w:hyperlink r:id="rId24" w:history="1">
         <w:r>
           <w:rPr>
             <w:rStyle w:val="Hipervnculo"/>
@@ -1209,14 +1399,7 @@
           <w:rFonts w:ascii="Arial" w:hAnsi="Arial" w:cs="Arial"/>
           <w:color w:val="000000"/>
         </w:rPr>
-        <w:t>no existen los límites</w:t>
-      </w:r>
-      <w:r>
-        <w:rPr>
-          <w:rFonts w:ascii="Arial" w:hAnsi="Arial" w:cs="Arial"/>
-          <w:color w:val="000000"/>
-        </w:rPr>
-        <w:t xml:space="preserve"> para el avance de los hogares.</w:t>
+        <w:t>no existen los límites para el avance de los hogares.</w:t>
       </w:r>
       <w:r>
         <w:rPr>
@@ -1230,14 +1413,7 @@
           <w:rFonts w:ascii="Arial" w:hAnsi="Arial" w:cs="Arial"/>
           <w:color w:val="000000"/>
         </w:rPr>
-        <w:t>permiten</w:t>
-      </w:r>
-      <w:r>
-        <w:rPr>
-          <w:rFonts w:ascii="Arial" w:hAnsi="Arial" w:cs="Arial"/>
-          <w:color w:val="000000"/>
-        </w:rPr>
-        <w:t xml:space="preserve"> controlar una vivienda tiene como objetivo </w:t>
+        <w:t>permiten controlar una vivienda tiene como objetivo </w:t>
       </w:r>
       <w:r>
         <w:rPr>
@@ -1300,31 +1476,22 @@
           <w:bCs w:val="0"/>
           <w:color w:val="000000"/>
         </w:rPr>
-        <w:t>para estos procedimientos es necesario contar con un sistema de seguridad óptimo</w:t>
-      </w:r>
-      <w:r>
-        <w:rPr>
-          <w:rStyle w:val="Textoennegrita"/>
-          <w:rFonts w:ascii="Arial" w:hAnsi="Arial" w:cs="Arial"/>
-          <w:b w:val="0"/>
-          <w:bCs w:val="0"/>
-          <w:color w:val="000000"/>
-        </w:rPr>
-        <w:t>.</w:t>
-      </w:r>
-    </w:p>
-    <w:p>
-      <w:pPr>
-        <w:rPr>
-          <w:rFonts w:ascii="Arial" w:hAnsi="Arial" w:cs="Arial"/>
-          <w:color w:val="000000"/>
-        </w:rPr>
-      </w:pPr>
-      <w:r>
-        <w:rPr>
-          <w:rFonts w:ascii="Arial" w:hAnsi="Arial" w:cs="Arial"/>
-          <w:color w:val="000000"/>
-        </w:rPr>
+        <w:t>para estos procedimientos es necesario contar con un sistema de seguridad óptimo.</w:t>
+      </w:r>
+    </w:p>
+    <w:p>
+      <w:pPr>
+        <w:rPr>
+          <w:rFonts w:ascii="Arial" w:hAnsi="Arial" w:cs="Arial"/>
+          <w:color w:val="000000"/>
+        </w:rPr>
+      </w:pPr>
+      <w:r>
+        <w:rPr>
+          <w:rFonts w:ascii="Arial" w:hAnsi="Arial" w:cs="Arial"/>
+          <w:color w:val="000000"/>
+        </w:rPr>
+        <w:lastRenderedPageBreak/>
         <w:t>Para resumir, s</w:t>
       </w:r>
       <w:r>
@@ -1381,14 +1548,7 @@
           <w:rFonts w:ascii="Arial" w:hAnsi="Arial" w:cs="Arial"/>
           <w:color w:val="000000"/>
         </w:rPr>
-        <w:t xml:space="preserve"> </w:t>
-      </w:r>
-      <w:r>
-        <w:rPr>
-          <w:rFonts w:ascii="Arial" w:hAnsi="Arial" w:cs="Arial"/>
-          <w:color w:val="000000"/>
-        </w:rPr>
-        <w:t>prend</w:t>
+        <w:t xml:space="preserve"> prend</w:t>
       </w:r>
       <w:r>
         <w:rPr>
@@ -1518,7 +1678,7 @@
         </w:rPr>
         <w:t> a los </w:t>
       </w:r>
-      <w:hyperlink r:id="rId23" w:tooltip="Sistema" w:history="1">
+      <w:hyperlink r:id="rId25" w:tooltip="Sistema" w:history="1">
         <w:r>
           <w:rPr>
             <w:rStyle w:val="Hipervnculo"/>
@@ -1541,7 +1701,7 @@
         </w:rPr>
         <w:t> capaces de </w:t>
       </w:r>
-      <w:hyperlink r:id="rId24" w:tooltip="Regulación automática" w:history="1">
+      <w:hyperlink r:id="rId26" w:tooltip="Regulación automática" w:history="1">
         <w:r>
           <w:rPr>
             <w:rStyle w:val="Hipervnculo"/>
@@ -1564,7 +1724,7 @@
         </w:rPr>
         <w:t> una </w:t>
       </w:r>
-      <w:hyperlink r:id="rId25" w:tooltip="Vivienda" w:history="1">
+      <w:hyperlink r:id="rId27" w:tooltip="Vivienda" w:history="1">
         <w:r>
           <w:rPr>
             <w:rStyle w:val="Hipervnculo"/>
@@ -1592,53 +1752,341 @@
       <w:pPr>
         <w:rPr>
           <w:rFonts w:ascii="Arial" w:hAnsi="Arial" w:cs="Arial"/>
-          <w:shd w:val="clear" w:color="auto" w:fill="FFFFFF"/>
-        </w:rPr>
-      </w:pPr>
-    </w:p>
-    <w:p>
-      <w:pPr>
-        <w:rPr>
-          <w:rFonts w:ascii="Arial" w:hAnsi="Arial" w:cs="Arial"/>
-          <w:color w:val="202122"/>
-          <w:sz w:val="21"/>
-          <w:szCs w:val="21"/>
-          <w:shd w:val="clear" w:color="auto" w:fill="FFFFFF"/>
-        </w:rPr>
-      </w:pPr>
-    </w:p>
-    <w:p>
-      <w:pPr>
-        <w:rPr>
-          <w:rFonts w:ascii="Arial" w:hAnsi="Arial" w:cs="Arial"/>
-          <w:color w:val="202122"/>
-          <w:sz w:val="21"/>
-          <w:szCs w:val="21"/>
-          <w:shd w:val="clear" w:color="auto" w:fill="FFFFFF"/>
-        </w:rPr>
-      </w:pPr>
-    </w:p>
-    <w:p>
-      <w:pPr>
-        <w:rPr>
-          <w:rFonts w:ascii="Arial" w:hAnsi="Arial" w:cs="Arial"/>
-          <w:color w:val="202122"/>
-          <w:sz w:val="21"/>
-          <w:szCs w:val="21"/>
-          <w:shd w:val="clear" w:color="auto" w:fill="FFFFFF"/>
-        </w:rPr>
-      </w:pPr>
-    </w:p>
-    <w:p>
-      <w:pPr>
-        <w:rPr>
-          <w:rFonts w:ascii="Arial" w:hAnsi="Arial" w:cs="Arial"/>
-          <w:color w:val="202122"/>
-          <w:sz w:val="21"/>
-          <w:szCs w:val="21"/>
-          <w:shd w:val="clear" w:color="auto" w:fill="FFFFFF"/>
-        </w:rPr>
-      </w:pPr>
+          <w:color w:val="555555"/>
+          <w:shd w:val="clear" w:color="auto" w:fill="FFFFFF"/>
+        </w:rPr>
+      </w:pPr>
+      <w:r>
+        <w:rPr>
+          <w:rFonts w:ascii="Arial" w:hAnsi="Arial" w:cs="Arial"/>
+          <w:color w:val="555555"/>
+          <w:shd w:val="clear" w:color="auto" w:fill="FFFFFF"/>
+        </w:rPr>
+        <w:t>El sector de la domótica ha evolucionado considerablemente en los últimos años, y en la actualidad ofrece una oferta más consolidada. Hoy en día, </w:t>
+      </w:r>
+      <w:r>
+        <w:rPr>
+          <w:rStyle w:val="Textoennegrita"/>
+          <w:rFonts w:ascii="Arial" w:hAnsi="Arial" w:cs="Arial"/>
+          <w:b w:val="0"/>
+          <w:bCs w:val="0"/>
+          <w:color w:val="555555"/>
+          <w:shd w:val="clear" w:color="auto" w:fill="FFFFFF"/>
+        </w:rPr>
+        <w:t>la domótica aporta soluciones dirigidas a todo tipo de viviendas</w:t>
+      </w:r>
+      <w:r>
+        <w:rPr>
+          <w:rFonts w:ascii="Arial" w:hAnsi="Arial" w:cs="Arial"/>
+          <w:color w:val="555555"/>
+          <w:shd w:val="clear" w:color="auto" w:fill="FFFFFF"/>
+        </w:rPr>
+        <w:t>, incluidas las construcciones de vivienda oficial protegida. Además, se ofrecen más funcionalidades por menos dinero, más variedad de producto, que, gracias a la evolución tecnológica, son más fáciles de usar y de instalar. En definitiva, la oferta es mejor y de mayor calidad, y su utilización es ahora más intuitiva y perfectamente manejable por cualquier usuario.</w:t>
+      </w:r>
+    </w:p>
+    <w:p>
+      <w:pPr>
+        <w:rPr>
+          <w:rFonts w:ascii="Arial" w:hAnsi="Arial" w:cs="Arial"/>
+          <w:shd w:val="clear" w:color="auto" w:fill="FFFFFF"/>
+        </w:rPr>
+      </w:pPr>
+      <w:r>
+        <w:rPr>
+          <w:rFonts w:ascii="Arial" w:hAnsi="Arial" w:cs="Arial"/>
+          <w:color w:val="555555"/>
+          <w:shd w:val="clear" w:color="auto" w:fill="FFFFFF"/>
+        </w:rPr>
+        <w:t xml:space="preserve">La red de control de este sistema </w:t>
+      </w:r>
+      <w:r>
+        <w:rPr>
+          <w:rFonts w:ascii="Verdana" w:hAnsi="Verdana"/>
+          <w:color w:val="555555"/>
+          <w:sz w:val="20"/>
+          <w:szCs w:val="20"/>
+          <w:shd w:val="clear" w:color="auto" w:fill="FFFFFF"/>
+        </w:rPr>
+        <w:t>se integra con la red de energía eléctrica y se coordina con el resto de las redes con las que tenga relación: telefonía, televisión, y tecnologías de la información, cumpliendo con las reglas de instalación aplicables a cada una de ellas. Las distintas redes coexisten en la instalación de una vivienda o edificio.</w:t>
+      </w:r>
+    </w:p>
+    <w:p>
+      <w:pPr>
+        <w:rPr>
+          <w:rFonts w:ascii="Arial" w:hAnsi="Arial" w:cs="Arial"/>
+          <w:b/>
+          <w:bCs/>
+          <w:color w:val="FFC000"/>
+          <w:shd w:val="clear" w:color="auto" w:fill="FFFFFF"/>
+        </w:rPr>
+      </w:pPr>
+      <w:r>
+        <w:rPr>
+          <w:rFonts w:ascii="Arial" w:hAnsi="Arial" w:cs="Arial"/>
+          <w:shd w:val="clear" w:color="auto" w:fill="FFFFFF"/>
+        </w:rPr>
+        <w:tab/>
+      </w:r>
+      <w:r>
+        <w:rPr>
+          <w:rFonts w:ascii="Arial" w:hAnsi="Arial" w:cs="Arial"/>
+          <w:b/>
+          <w:bCs/>
+          <w:color w:val="FFC000"/>
+          <w:shd w:val="clear" w:color="auto" w:fill="FFFFFF"/>
+        </w:rPr>
+        <w:t>VENTAJAS:</w:t>
+      </w:r>
+    </w:p>
+    <w:p>
+      <w:pPr>
+        <w:pStyle w:val="Prrafodelista"/>
+        <w:numPr>
+          <w:ilvl w:val="0"/>
+          <w:numId w:val="2"/>
+        </w:numPr>
+        <w:rPr>
+          <w:rStyle w:val="Textoennegrita"/>
+          <w:rFonts w:ascii="Arial" w:hAnsi="Arial" w:cs="Arial"/>
+          <w:b w:val="0"/>
+          <w:bCs w:val="0"/>
+          <w:shd w:val="clear" w:color="auto" w:fill="FFFFFF"/>
+        </w:rPr>
+      </w:pPr>
+      <w:r>
+        <w:rPr>
+          <w:rStyle w:val="Textoennegrita"/>
+          <w:rFonts w:ascii="Verdana" w:hAnsi="Verdana"/>
+          <w:b w:val="0"/>
+          <w:bCs w:val="0"/>
+          <w:sz w:val="20"/>
+          <w:szCs w:val="20"/>
+          <w:shd w:val="clear" w:color="auto" w:fill="FFFFFF"/>
+        </w:rPr>
+        <w:t>ahorro</w:t>
+      </w:r>
+      <w:r>
+        <w:rPr>
+          <w:rStyle w:val="Textoennegrita"/>
+          <w:rFonts w:ascii="Verdana" w:hAnsi="Verdana"/>
+          <w:sz w:val="20"/>
+          <w:szCs w:val="20"/>
+          <w:shd w:val="clear" w:color="auto" w:fill="FFFFFF"/>
+        </w:rPr>
+        <w:t xml:space="preserve"> </w:t>
+      </w:r>
+      <w:r>
+        <w:rPr>
+          <w:rStyle w:val="Textoennegrita"/>
+          <w:rFonts w:ascii="Verdana" w:hAnsi="Verdana"/>
+          <w:b w:val="0"/>
+          <w:bCs w:val="0"/>
+          <w:sz w:val="20"/>
+          <w:szCs w:val="20"/>
+          <w:shd w:val="clear" w:color="auto" w:fill="FFFFFF"/>
+        </w:rPr>
+        <w:t>energético</w:t>
+      </w:r>
+      <w:r>
+        <w:rPr>
+          <w:rStyle w:val="Textoennegrita"/>
+          <w:rFonts w:ascii="Verdana" w:hAnsi="Verdana"/>
+          <w:sz w:val="20"/>
+          <w:szCs w:val="20"/>
+          <w:shd w:val="clear" w:color="auto" w:fill="FFFFFF"/>
+        </w:rPr>
+        <w:t>.</w:t>
+      </w:r>
+    </w:p>
+    <w:p>
+      <w:pPr>
+        <w:pStyle w:val="Prrafodelista"/>
+        <w:numPr>
+          <w:ilvl w:val="0"/>
+          <w:numId w:val="2"/>
+        </w:numPr>
+        <w:rPr>
+          <w:rStyle w:val="Textoennegrita"/>
+          <w:rFonts w:ascii="Arial" w:hAnsi="Arial" w:cs="Arial"/>
+          <w:b w:val="0"/>
+          <w:bCs w:val="0"/>
+          <w:shd w:val="clear" w:color="auto" w:fill="FFFFFF"/>
+        </w:rPr>
+      </w:pPr>
+      <w:r>
+        <w:rPr>
+          <w:rStyle w:val="Textoennegrita"/>
+          <w:rFonts w:ascii="Verdana" w:hAnsi="Verdana"/>
+          <w:b w:val="0"/>
+          <w:bCs w:val="0"/>
+          <w:sz w:val="20"/>
+          <w:szCs w:val="20"/>
+          <w:shd w:val="clear" w:color="auto" w:fill="FFFFFF"/>
+        </w:rPr>
+        <w:t>Accesibilidad</w:t>
+      </w:r>
+      <w:r>
+        <w:rPr>
+          <w:rStyle w:val="Textoennegrita"/>
+          <w:rFonts w:ascii="Verdana" w:hAnsi="Verdana"/>
+          <w:sz w:val="20"/>
+          <w:szCs w:val="20"/>
+          <w:shd w:val="clear" w:color="auto" w:fill="FFFFFF"/>
+        </w:rPr>
+        <w:t>.</w:t>
+      </w:r>
+    </w:p>
+    <w:p>
+      <w:pPr>
+        <w:pStyle w:val="Prrafodelista"/>
+        <w:numPr>
+          <w:ilvl w:val="0"/>
+          <w:numId w:val="2"/>
+        </w:numPr>
+        <w:rPr>
+          <w:rFonts w:ascii="Arial" w:hAnsi="Arial" w:cs="Arial"/>
+          <w:shd w:val="clear" w:color="auto" w:fill="FFFFFF"/>
+        </w:rPr>
+      </w:pPr>
+      <w:r>
+        <w:rPr>
+          <w:rStyle w:val="Textoennegrita"/>
+          <w:rFonts w:ascii="Verdana" w:hAnsi="Verdana"/>
+          <w:b w:val="0"/>
+          <w:bCs w:val="0"/>
+          <w:sz w:val="20"/>
+          <w:szCs w:val="20"/>
+          <w:shd w:val="clear" w:color="auto" w:fill="FFFFFF"/>
+        </w:rPr>
+        <w:t>Seguridad</w:t>
+      </w:r>
+      <w:r>
+        <w:rPr>
+          <w:rFonts w:ascii="Verdana" w:hAnsi="Verdana"/>
+          <w:sz w:val="20"/>
+          <w:szCs w:val="20"/>
+          <w:shd w:val="clear" w:color="auto" w:fill="FFFFFF"/>
+        </w:rPr>
+        <w:t>.</w:t>
+      </w:r>
+    </w:p>
+    <w:p>
+      <w:pPr>
+        <w:pStyle w:val="Prrafodelista"/>
+        <w:numPr>
+          <w:ilvl w:val="0"/>
+          <w:numId w:val="2"/>
+        </w:numPr>
+        <w:rPr>
+          <w:rFonts w:ascii="Arial" w:hAnsi="Arial" w:cs="Arial"/>
+          <w:shd w:val="clear" w:color="auto" w:fill="FFFFFF"/>
+        </w:rPr>
+      </w:pPr>
+      <w:r>
+        <w:rPr>
+          <w:rStyle w:val="Textoennegrita"/>
+          <w:rFonts w:ascii="Verdana" w:hAnsi="Verdana"/>
+          <w:b w:val="0"/>
+          <w:bCs w:val="0"/>
+          <w:sz w:val="20"/>
+          <w:szCs w:val="20"/>
+          <w:shd w:val="clear" w:color="auto" w:fill="FFFFFF"/>
+        </w:rPr>
+        <w:t>Convierte</w:t>
+      </w:r>
+      <w:r>
+        <w:rPr>
+          <w:rStyle w:val="Textoennegrita"/>
+          <w:rFonts w:ascii="Verdana" w:hAnsi="Verdana"/>
+          <w:sz w:val="20"/>
+          <w:szCs w:val="20"/>
+          <w:shd w:val="clear" w:color="auto" w:fill="FFFFFF"/>
+        </w:rPr>
+        <w:t xml:space="preserve"> </w:t>
+      </w:r>
+      <w:r>
+        <w:rPr>
+          <w:rFonts w:ascii="Verdana" w:hAnsi="Verdana"/>
+          <w:sz w:val="20"/>
+          <w:szCs w:val="20"/>
+          <w:shd w:val="clear" w:color="auto" w:fill="FFFFFF"/>
+        </w:rPr>
+        <w:t>la vivienda en un </w:t>
+      </w:r>
+      <w:r>
+        <w:rPr>
+          <w:rStyle w:val="Textoennegrita"/>
+          <w:rFonts w:ascii="Verdana" w:hAnsi="Verdana"/>
+          <w:b w:val="0"/>
+          <w:bCs w:val="0"/>
+          <w:sz w:val="20"/>
+          <w:szCs w:val="20"/>
+          <w:shd w:val="clear" w:color="auto" w:fill="FFFFFF"/>
+        </w:rPr>
+        <w:t>hogar más confortable</w:t>
+      </w:r>
+      <w:r>
+        <w:rPr>
+          <w:rFonts w:ascii="Verdana" w:hAnsi="Verdana"/>
+          <w:sz w:val="20"/>
+          <w:szCs w:val="20"/>
+          <w:shd w:val="clear" w:color="auto" w:fill="FFFFFF"/>
+        </w:rPr>
+        <w:t> a través de la gestión de dispositivos y actividades domésticas.</w:t>
+      </w:r>
+    </w:p>
+    <w:p>
+      <w:pPr>
+        <w:pStyle w:val="Prrafodelista"/>
+        <w:numPr>
+          <w:ilvl w:val="0"/>
+          <w:numId w:val="2"/>
+        </w:numPr>
+        <w:rPr>
+          <w:rFonts w:ascii="Arial" w:hAnsi="Arial" w:cs="Arial"/>
+          <w:shd w:val="clear" w:color="auto" w:fill="FFFFFF"/>
+        </w:rPr>
+      </w:pPr>
+      <w:r>
+        <w:rPr>
+          <w:rFonts w:ascii="Verdana" w:hAnsi="Verdana"/>
+          <w:sz w:val="20"/>
+          <w:szCs w:val="20"/>
+          <w:shd w:val="clear" w:color="auto" w:fill="FFFFFF"/>
+        </w:rPr>
+        <w:t>Garantiza las </w:t>
+      </w:r>
+      <w:r>
+        <w:rPr>
+          <w:rStyle w:val="Textoennegrita"/>
+          <w:rFonts w:ascii="Verdana" w:hAnsi="Verdana"/>
+          <w:b w:val="0"/>
+          <w:bCs w:val="0"/>
+          <w:sz w:val="20"/>
+          <w:szCs w:val="20"/>
+          <w:shd w:val="clear" w:color="auto" w:fill="FFFFFF"/>
+        </w:rPr>
+        <w:t>comunicaciones</w:t>
+      </w:r>
+      <w:r>
+        <w:rPr>
+          <w:rStyle w:val="Textoennegrita"/>
+          <w:rFonts w:ascii="Verdana" w:hAnsi="Verdana"/>
+          <w:sz w:val="20"/>
+          <w:szCs w:val="20"/>
+          <w:shd w:val="clear" w:color="auto" w:fill="FFFFFF"/>
+        </w:rPr>
+        <w:t> </w:t>
+      </w:r>
+      <w:r>
+        <w:rPr>
+          <w:rFonts w:ascii="Verdana" w:hAnsi="Verdana"/>
+          <w:sz w:val="20"/>
+          <w:szCs w:val="20"/>
+          <w:shd w:val="clear" w:color="auto" w:fill="FFFFFF"/>
+        </w:rPr>
+        <w:t>mediante el control y supervisión remoto de la vivienda.</w:t>
+      </w:r>
     </w:p>
     <w:p>
       <w:pPr>
@@ -1647,39 +2095,996 @@
           <w:b/>
           <w:bCs/>
           <w:color w:val="FF0000"/>
-          <w:sz w:val="21"/>
-          <w:szCs w:val="21"/>
-          <w:shd w:val="clear" w:color="auto" w:fill="FFFFFF"/>
-        </w:rPr>
-      </w:pPr>
-    </w:p>
-    <w:p>
-      <w:pPr>
+          <w:shd w:val="clear" w:color="auto" w:fill="FFFFFF"/>
+        </w:rPr>
+      </w:pPr>
+      <w:r>
         <w:rPr>
           <w:rFonts w:ascii="Arial" w:hAnsi="Arial" w:cs="Arial"/>
           <w:b/>
           <w:bCs/>
           <w:color w:val="FF0000"/>
-          <w:sz w:val="21"/>
-          <w:szCs w:val="21"/>
-          <w:shd w:val="clear" w:color="auto" w:fill="FFFFFF"/>
-        </w:rPr>
-      </w:pPr>
+          <w:shd w:val="clear" w:color="auto" w:fill="FFFFFF"/>
+        </w:rPr>
+        <w:t xml:space="preserve">IOT </w:t>
+      </w:r>
       <w:r>
         <w:rPr>
           <w:rFonts w:ascii="Arial" w:hAnsi="Arial" w:cs="Arial"/>
           <w:b/>
           <w:bCs/>
           <w:color w:val="FF0000"/>
-          <w:sz w:val="21"/>
-          <w:szCs w:val="21"/>
-          <w:shd w:val="clear" w:color="auto" w:fill="FFFFFF"/>
-        </w:rPr>
+          <w:shd w:val="clear" w:color="auto" w:fill="FFFFFF"/>
+        </w:rPr>
+        <w:t xml:space="preserve">Tendencias y </w:t>
+      </w:r>
+      <w:r>
+        <w:rPr>
+          <w:rFonts w:ascii="Arial" w:hAnsi="Arial" w:cs="Arial"/>
+          <w:b/>
+          <w:bCs/>
+          <w:color w:val="FF0000"/>
+          <w:shd w:val="clear" w:color="auto" w:fill="FFFFFF"/>
+        </w:rPr>
+        <w:t>Características:</w:t>
+      </w:r>
+    </w:p>
+    <w:p>
+      <w:pPr>
+        <w:pStyle w:val="NormalWeb"/>
+        <w:shd w:val="clear" w:color="auto" w:fill="FFFFFF"/>
+        <w:spacing w:before="120" w:beforeAutospacing="0" w:after="120" w:afterAutospacing="0"/>
+        <w:rPr>
+          <w:rFonts w:ascii="Arial" w:hAnsi="Arial" w:cs="Arial"/>
+          <w:color w:val="202122"/>
+          <w:sz w:val="21"/>
+          <w:szCs w:val="21"/>
+        </w:rPr>
+      </w:pPr>
+      <w:r>
+        <w:rPr>
+          <w:rFonts w:ascii="Arial" w:hAnsi="Arial" w:cs="Arial"/>
+          <w:color w:val="202122"/>
+          <w:sz w:val="21"/>
+          <w:szCs w:val="21"/>
+          <w:shd w:val="clear" w:color="auto" w:fill="FFFFFF"/>
+        </w:rPr>
+        <w:t xml:space="preserve">La principal tendencia significativa del IoT en los últimos años es el crecimiento explosivo de dispositivos conectados y controlados por Internet. </w:t>
+      </w:r>
+      <w:r>
+        <w:rPr>
+          <w:rFonts w:ascii="Arial" w:hAnsi="Arial" w:cs="Arial"/>
+          <w:color w:val="202122"/>
+          <w:sz w:val="21"/>
+          <w:szCs w:val="21"/>
+        </w:rPr>
+        <w:t>La amplia gama de aplicaciones para la tecnología IoT significa que los detalles pueden ser muy diferentes de un dispositivo a otro, pero hay características básicas compartidas por la mayoría.</w:t>
+      </w:r>
+    </w:p>
+    <w:p>
+      <w:pPr>
+        <w:shd w:val="clear" w:color="auto" w:fill="FFFFFF"/>
+        <w:spacing w:before="120" w:after="120" w:line="240" w:lineRule="auto"/>
+        <w:rPr>
+          <w:rFonts w:ascii="Arial" w:eastAsia="Times New Roman" w:hAnsi="Arial" w:cs="Arial"/>
+          <w:color w:val="202122"/>
+          <w:sz w:val="21"/>
+          <w:szCs w:val="21"/>
+          <w:lang w:eastAsia="es-AR"/>
+        </w:rPr>
+      </w:pPr>
+      <w:r>
+        <w:rPr>
+          <w:rFonts w:ascii="Arial" w:eastAsia="Times New Roman" w:hAnsi="Arial" w:cs="Arial"/>
+          <w:color w:val="202122"/>
+          <w:sz w:val="21"/>
+          <w:szCs w:val="21"/>
+          <w:lang w:eastAsia="es-AR"/>
+        </w:rPr>
+        <w:t>El IoT crea oportunidades para una integración más directa del mundo físico en sistemas basados en computadoras, lo que resulta en mejoras de eficiencia, beneficios económicos y esfuerzos humanos reducidos.</w:t>
+      </w:r>
+    </w:p>
+    <w:p>
+      <w:pPr>
+        <w:shd w:val="clear" w:color="auto" w:fill="FFFFFF"/>
+        <w:spacing w:before="120" w:after="120" w:line="240" w:lineRule="auto"/>
+        <w:rPr>
+          <w:rFonts w:ascii="Arial" w:eastAsia="Times New Roman" w:hAnsi="Arial" w:cs="Arial"/>
+          <w:color w:val="202122"/>
+          <w:sz w:val="21"/>
+          <w:szCs w:val="21"/>
+          <w:lang w:eastAsia="es-AR"/>
+        </w:rPr>
+      </w:pPr>
+    </w:p>
+    <w:p>
+      <w:pPr>
+        <w:shd w:val="clear" w:color="auto" w:fill="FFFFFF"/>
+        <w:spacing w:before="120" w:after="120" w:line="240" w:lineRule="auto"/>
+        <w:rPr>
+          <w:rFonts w:ascii="Arial" w:eastAsia="Times New Roman" w:hAnsi="Arial" w:cs="Arial"/>
+          <w:b/>
+          <w:bCs/>
+          <w:color w:val="FF0000"/>
+          <w:sz w:val="21"/>
+          <w:szCs w:val="21"/>
+          <w:lang w:eastAsia="es-AR"/>
+        </w:rPr>
+      </w:pPr>
+      <w:r>
+        <w:rPr>
+          <w:rFonts w:ascii="Arial" w:eastAsia="Times New Roman" w:hAnsi="Arial" w:cs="Arial"/>
+          <w:b/>
+          <w:bCs/>
+          <w:color w:val="FF0000"/>
+          <w:sz w:val="21"/>
+          <w:szCs w:val="21"/>
+          <w:lang w:eastAsia="es-AR"/>
+        </w:rPr>
+        <w:t>ARQUITECTURA IOT:</w:t>
+      </w:r>
+    </w:p>
+    <w:p>
+      <w:pPr>
+        <w:rPr>
+          <w:rFonts w:ascii="Arial" w:hAnsi="Arial" w:cs="Arial"/>
+          <w:color w:val="000000"/>
+          <w:shd w:val="clear" w:color="auto" w:fill="FFFFFF"/>
+        </w:rPr>
+      </w:pPr>
+      <w:r>
+        <w:rPr>
+          <w:rFonts w:ascii="Arial" w:hAnsi="Arial" w:cs="Arial"/>
+          <w:color w:val="000000"/>
+          <w:shd w:val="clear" w:color="auto" w:fill="FFFFFF"/>
+        </w:rPr>
+        <w:t>En este punto analizaremos la infraestructura del IoT. Para así poder ver la especificación de las redes físicas y su configuración y organización funcional, sus principios y procedimientos operacionales, y los tipos de datos que se intercambian entre ellos. Es decir, como es que este recoge los datos, cómo se procesan e intercambian, y en qué formatos lo hacen.</w:t>
+      </w:r>
+      <w:r>
+        <w:rPr>
+          <w:rFonts w:ascii="Arial" w:hAnsi="Arial" w:cs="Arial"/>
+          <w:color w:val="000000"/>
+          <w:shd w:val="clear" w:color="auto" w:fill="FFFFFF"/>
+        </w:rPr>
+        <w:t xml:space="preserve"> Para ello observemos la siguiente imagen:</w:t>
+      </w:r>
+    </w:p>
+    <w:p>
+      <w:pPr>
+        <w:rPr>
+          <w:rFonts w:ascii="Arial" w:hAnsi="Arial" w:cs="Arial"/>
+          <w:sz w:val="21"/>
+          <w:szCs w:val="21"/>
+          <w:shd w:val="clear" w:color="auto" w:fill="FFFFFF"/>
+        </w:rPr>
+      </w:pPr>
+      <w:r>
+        <w:rPr>
+          <w:noProof/>
+        </w:rPr>
+        <w:lastRenderedPageBreak/>
+        <w:drawing>
+          <wp:inline distT="0" distB="0" distL="0" distR="0" wp14:anchorId="3EBA5CCC" wp14:editId="229D9FA0">
+            <wp:extent cx="5400040" cy="3765550"/>
+            <wp:effectExtent l="0" t="0" r="0" b="6350"/>
+            <wp:docPr id="1" name="Imagen 1"/>
+            <wp:cNvGraphicFramePr>
+              <a:graphicFrameLocks xmlns:a="http://schemas.openxmlformats.org/drawingml/2006/main" noChangeAspect="1"/>
+            </wp:cNvGraphicFramePr>
+            <a:graphic xmlns:a="http://schemas.openxmlformats.org/drawingml/2006/main">
+              <a:graphicData uri="http://schemas.openxmlformats.org/drawingml/2006/picture">
+                <pic:pic xmlns:pic="http://schemas.openxmlformats.org/drawingml/2006/picture">
+                  <pic:nvPicPr>
+                    <pic:cNvPr id="1" name=""/>
+                    <pic:cNvPicPr/>
+                  </pic:nvPicPr>
+                  <pic:blipFill>
+                    <a:blip r:embed="rId28"/>
+                    <a:stretch>
+                      <a:fillRect/>
+                    </a:stretch>
+                  </pic:blipFill>
+                  <pic:spPr>
+                    <a:xfrm>
+                      <a:off x="0" y="0"/>
+                      <a:ext cx="5400040" cy="3765550"/>
+                    </a:xfrm>
+                    <a:prstGeom prst="rect">
+                      <a:avLst/>
+                    </a:prstGeom>
+                  </pic:spPr>
+                </pic:pic>
+              </a:graphicData>
+            </a:graphic>
+          </wp:inline>
+        </w:drawing>
+      </w:r>
+    </w:p>
+    <w:p>
+      <w:pPr>
+        <w:rPr>
+          <w:rFonts w:ascii="Arial" w:hAnsi="Arial" w:cs="Arial"/>
+          <w:sz w:val="21"/>
+          <w:szCs w:val="21"/>
+          <w:shd w:val="clear" w:color="auto" w:fill="FFFFFF"/>
+        </w:rPr>
+      </w:pPr>
+    </w:p>
+    <w:p>
+      <w:pPr>
+        <w:spacing w:after="360" w:line="240" w:lineRule="auto"/>
+        <w:rPr>
+          <w:rFonts w:ascii="Arial" w:eastAsia="Times New Roman" w:hAnsi="Arial" w:cs="Arial"/>
+          <w:b/>
+          <w:bCs/>
+          <w:color w:val="7030A0"/>
+          <w:lang w:eastAsia="es-AR"/>
+        </w:rPr>
+      </w:pPr>
+      <w:r>
+        <w:rPr>
+          <w:rFonts w:ascii="Arial" w:eastAsia="Times New Roman" w:hAnsi="Arial" w:cs="Arial"/>
+          <w:b/>
+          <w:bCs/>
+          <w:color w:val="7030A0"/>
+          <w:lang w:eastAsia="es-AR"/>
+        </w:rPr>
+        <w:t>ARQUITECTURA DE TRES CAPAS (Imagen A)</w:t>
+      </w:r>
+    </w:p>
+    <w:p>
+      <w:pPr>
+        <w:spacing w:after="360" w:line="240" w:lineRule="auto"/>
+        <w:rPr>
+          <w:rFonts w:ascii="Arial" w:eastAsia="Times New Roman" w:hAnsi="Arial" w:cs="Arial"/>
+          <w:color w:val="000000"/>
+          <w:lang w:eastAsia="es-AR"/>
+        </w:rPr>
+      </w:pPr>
+      <w:r>
+        <w:rPr>
+          <w:rFonts w:ascii="Arial" w:eastAsia="Times New Roman" w:hAnsi="Arial" w:cs="Arial"/>
+          <w:color w:val="000000"/>
+          <w:lang w:eastAsia="es-AR"/>
+        </w:rPr>
+        <w:t>La representación de la izquierda es la más sencilla y consta de </w:t>
+      </w:r>
+      <w:r>
+        <w:rPr>
+          <w:rFonts w:ascii="Arial" w:eastAsia="Times New Roman" w:hAnsi="Arial" w:cs="Arial"/>
+          <w:b/>
+          <w:bCs/>
+          <w:color w:val="000000"/>
+          <w:lang w:eastAsia="es-AR"/>
+        </w:rPr>
+        <w:t>tres capas</w:t>
+      </w:r>
+      <w:r>
+        <w:rPr>
+          <w:rFonts w:ascii="Arial" w:eastAsia="Times New Roman" w:hAnsi="Arial" w:cs="Arial"/>
+          <w:color w:val="000000"/>
+          <w:lang w:eastAsia="es-AR"/>
+        </w:rPr>
+        <w:t>: la inferior es la capa de Percepción, que se corresponde al nivel físico, el de los dispositivos, y a la adquisición de datos por medio de sensores; la intermedia es la capa de Red; la capa superior es la de aplicación. A medida que «subimos» capas, estamos acercándonos al nivel de usuario, que no tiene por qué preocuparse por cómo están resueltos los problemas de las capas inferiores.</w:t>
+      </w:r>
+    </w:p>
+    <w:p>
+      <w:pPr>
+        <w:numPr>
+          <w:ilvl w:val="0"/>
+          <w:numId w:val="3"/>
+        </w:numPr>
+        <w:spacing w:before="100" w:beforeAutospacing="1" w:after="100" w:afterAutospacing="1" w:line="240" w:lineRule="auto"/>
+        <w:rPr>
+          <w:rFonts w:ascii="Arial" w:eastAsia="Times New Roman" w:hAnsi="Arial" w:cs="Arial"/>
+          <w:color w:val="000000"/>
+          <w:lang w:eastAsia="es-AR"/>
+        </w:rPr>
+      </w:pPr>
+      <w:r>
+        <w:rPr>
+          <w:rFonts w:ascii="Arial" w:eastAsia="Times New Roman" w:hAnsi="Arial" w:cs="Arial"/>
+          <w:color w:val="000000"/>
+          <w:lang w:eastAsia="es-AR"/>
+        </w:rPr>
+        <w:t>La </w:t>
+      </w:r>
+      <w:r>
+        <w:rPr>
+          <w:rFonts w:ascii="Arial" w:eastAsia="Times New Roman" w:hAnsi="Arial" w:cs="Arial"/>
+          <w:b/>
+          <w:bCs/>
+          <w:color w:val="70AD47" w:themeColor="accent6"/>
+          <w:lang w:eastAsia="es-AR"/>
+        </w:rPr>
+        <w:t>capa de Percepción</w:t>
+      </w:r>
+      <w:r>
+        <w:rPr>
+          <w:rFonts w:ascii="Arial" w:eastAsia="Times New Roman" w:hAnsi="Arial" w:cs="Arial"/>
+          <w:color w:val="000000"/>
+          <w:lang w:eastAsia="es-AR"/>
+        </w:rPr>
+        <w:t>: en esta capa se encuadran los diferentes sensores encargados de recoger información del entorno. Aquí se «sienten» parámetros físicos, o bien se identifican otros dispositivos inteligentes del entorno.</w:t>
+      </w:r>
+    </w:p>
+    <w:p>
+      <w:pPr>
+        <w:numPr>
+          <w:ilvl w:val="0"/>
+          <w:numId w:val="3"/>
+        </w:numPr>
+        <w:spacing w:before="100" w:beforeAutospacing="1" w:after="100" w:afterAutospacing="1" w:line="240" w:lineRule="auto"/>
+        <w:rPr>
+          <w:rFonts w:ascii="Arial" w:eastAsia="Times New Roman" w:hAnsi="Arial" w:cs="Arial"/>
+          <w:color w:val="000000"/>
+          <w:lang w:eastAsia="es-AR"/>
+        </w:rPr>
+      </w:pPr>
+      <w:r>
+        <w:rPr>
+          <w:rFonts w:ascii="Arial" w:eastAsia="Times New Roman" w:hAnsi="Arial" w:cs="Arial"/>
+          <w:color w:val="000000"/>
+          <w:lang w:eastAsia="es-AR"/>
+        </w:rPr>
+        <w:t>La </w:t>
+      </w:r>
+      <w:r>
+        <w:rPr>
+          <w:rFonts w:ascii="Arial" w:eastAsia="Times New Roman" w:hAnsi="Arial" w:cs="Arial"/>
+          <w:b/>
+          <w:bCs/>
+          <w:color w:val="70AD47" w:themeColor="accent6"/>
+          <w:lang w:eastAsia="es-AR"/>
+        </w:rPr>
+        <w:t>capa de Red</w:t>
+      </w:r>
+      <w:r>
+        <w:rPr>
+          <w:rFonts w:ascii="Arial" w:eastAsia="Times New Roman" w:hAnsi="Arial" w:cs="Arial"/>
+          <w:color w:val="000000"/>
+          <w:lang w:eastAsia="es-AR"/>
+        </w:rPr>
+        <w:t xml:space="preserve">: </w:t>
+      </w:r>
+      <w:r>
+        <w:rPr>
+          <w:rFonts w:ascii="Arial" w:eastAsia="Times New Roman" w:hAnsi="Arial" w:cs="Arial"/>
+          <w:color w:val="000000"/>
+          <w:lang w:eastAsia="es-AR"/>
+        </w:rPr>
+        <w:t xml:space="preserve">se encarga de conectar el dispositivo a otras «cosas inteligentes», o bien a dispositivos de red o servidores. Dispone de las herramientas necesarias para transmitir datos entre dispositivos (o servidores y dispositivos de red), y también para realizar cierto grado de procesamiento de </w:t>
+      </w:r>
+      <w:proofErr w:type="gramStart"/>
+      <w:r>
+        <w:rPr>
+          <w:rFonts w:ascii="Arial" w:eastAsia="Times New Roman" w:hAnsi="Arial" w:cs="Arial"/>
+          <w:color w:val="000000"/>
+          <w:lang w:eastAsia="es-AR"/>
+        </w:rPr>
+        <w:t>los mismos</w:t>
+      </w:r>
+      <w:proofErr w:type="gramEnd"/>
+      <w:r>
+        <w:rPr>
+          <w:rFonts w:ascii="Arial" w:eastAsia="Times New Roman" w:hAnsi="Arial" w:cs="Arial"/>
+          <w:color w:val="000000"/>
+          <w:lang w:eastAsia="es-AR"/>
+        </w:rPr>
+        <w:t>.</w:t>
+      </w:r>
+    </w:p>
+    <w:p>
+      <w:pPr>
+        <w:numPr>
+          <w:ilvl w:val="0"/>
+          <w:numId w:val="3"/>
+        </w:numPr>
+        <w:spacing w:before="100" w:beforeAutospacing="1" w:after="100" w:afterAutospacing="1" w:line="240" w:lineRule="auto"/>
+        <w:rPr>
+          <w:rFonts w:ascii="Helvetica" w:eastAsia="Times New Roman" w:hAnsi="Helvetica" w:cs="Times New Roman"/>
+          <w:color w:val="000000"/>
+          <w:sz w:val="27"/>
+          <w:szCs w:val="27"/>
+          <w:lang w:eastAsia="es-AR"/>
+        </w:rPr>
+      </w:pPr>
+      <w:r>
+        <w:rPr>
+          <w:rFonts w:ascii="Arial" w:eastAsia="Times New Roman" w:hAnsi="Arial" w:cs="Arial"/>
+          <w:color w:val="000000"/>
+          <w:lang w:eastAsia="es-AR"/>
+        </w:rPr>
+        <w:t>La </w:t>
+      </w:r>
+      <w:r>
+        <w:rPr>
+          <w:rFonts w:ascii="Arial" w:eastAsia="Times New Roman" w:hAnsi="Arial" w:cs="Arial"/>
+          <w:b/>
+          <w:bCs/>
+          <w:color w:val="70AD47" w:themeColor="accent6"/>
+          <w:lang w:eastAsia="es-AR"/>
+        </w:rPr>
+        <w:t>capa de Aplicación</w:t>
+      </w:r>
+      <w:r>
+        <w:rPr>
+          <w:rFonts w:ascii="Arial" w:eastAsia="Times New Roman" w:hAnsi="Arial" w:cs="Arial"/>
+          <w:color w:val="70AD47" w:themeColor="accent6"/>
+          <w:lang w:eastAsia="es-AR"/>
+        </w:rPr>
+        <w:t xml:space="preserve">: </w:t>
+      </w:r>
+      <w:r>
+        <w:rPr>
+          <w:rFonts w:ascii="Arial" w:eastAsia="Times New Roman" w:hAnsi="Arial" w:cs="Arial"/>
+          <w:color w:val="000000"/>
+          <w:lang w:eastAsia="es-AR"/>
+        </w:rPr>
+        <w:t>es en la que se enmarcan las aplicaciones del usuario. Desde las aplicaciones domésticas sobre uso de recursos (agua, gas, electricidad), hasta las aplicaciones logísticas para las empresas, que optimicen los recursos y el tiempo de procesado. Cualquier aplicación, doméstica o industrial, que haga uso de dispositivos conectados (IoT) se incluye en esta capa</w:t>
+      </w:r>
+      <w:r>
+        <w:rPr>
+          <w:rFonts w:ascii="Arial" w:eastAsia="Times New Roman" w:hAnsi="Arial" w:cs="Arial"/>
+          <w:color w:val="000000"/>
+          <w:lang w:eastAsia="es-AR"/>
+        </w:rPr>
+        <w:t>.</w:t>
+      </w:r>
+    </w:p>
+    <w:p>
+      <w:pPr>
+        <w:rPr>
+          <w:rFonts w:ascii="Arial" w:hAnsi="Arial" w:cs="Arial"/>
+          <w:b/>
+          <w:bCs/>
+          <w:color w:val="7030A0"/>
+          <w:sz w:val="21"/>
+          <w:szCs w:val="21"/>
+          <w:shd w:val="clear" w:color="auto" w:fill="FFFFFF"/>
+        </w:rPr>
+      </w:pPr>
+      <w:r>
+        <w:rPr>
+          <w:rFonts w:ascii="Arial" w:hAnsi="Arial" w:cs="Arial"/>
+          <w:b/>
+          <w:bCs/>
+          <w:color w:val="7030A0"/>
+          <w:sz w:val="21"/>
+          <w:szCs w:val="21"/>
+          <w:shd w:val="clear" w:color="auto" w:fill="FFFFFF"/>
+        </w:rPr>
+        <w:t>ARQUITECTURA DE CINCO CAPAS (Imagen B)</w:t>
+      </w:r>
+    </w:p>
+    <w:p>
+      <w:pPr>
+        <w:spacing w:after="360" w:line="240" w:lineRule="auto"/>
+        <w:rPr>
+          <w:rFonts w:ascii="Arial" w:eastAsia="Times New Roman" w:hAnsi="Arial" w:cs="Arial"/>
+          <w:color w:val="000000"/>
+          <w:lang w:eastAsia="es-AR"/>
+        </w:rPr>
+      </w:pPr>
+      <w:r>
+        <w:rPr>
+          <w:rFonts w:ascii="Arial" w:eastAsia="Times New Roman" w:hAnsi="Arial" w:cs="Arial"/>
+          <w:color w:val="000000"/>
+          <w:lang w:eastAsia="es-AR"/>
+        </w:rPr>
+        <w:t>Esta arquitectura dispone de dos capas que funcionan igual, que son la capa de Percepción y la de Aplicación, así que veremos las tres restantes:</w:t>
+      </w:r>
+    </w:p>
+    <w:p>
+      <w:pPr>
+        <w:numPr>
+          <w:ilvl w:val="0"/>
+          <w:numId w:val="4"/>
+        </w:numPr>
+        <w:spacing w:before="100" w:beforeAutospacing="1" w:after="100" w:afterAutospacing="1" w:line="240" w:lineRule="auto"/>
+        <w:rPr>
+          <w:rFonts w:ascii="Arial" w:eastAsia="Times New Roman" w:hAnsi="Arial" w:cs="Arial"/>
+          <w:color w:val="000000"/>
+          <w:lang w:eastAsia="es-AR"/>
+        </w:rPr>
+      </w:pPr>
+      <w:r>
+        <w:rPr>
+          <w:rFonts w:ascii="Arial" w:eastAsia="Times New Roman" w:hAnsi="Arial" w:cs="Arial"/>
+          <w:color w:val="000000"/>
+          <w:lang w:eastAsia="es-AR"/>
+        </w:rPr>
+        <w:lastRenderedPageBreak/>
+        <w:t>La </w:t>
+      </w:r>
+      <w:r>
+        <w:rPr>
+          <w:rFonts w:ascii="Arial" w:eastAsia="Times New Roman" w:hAnsi="Arial" w:cs="Arial"/>
+          <w:b/>
+          <w:bCs/>
+          <w:color w:val="70AD47" w:themeColor="accent6"/>
+          <w:lang w:eastAsia="es-AR"/>
+        </w:rPr>
+        <w:t>capa de Transporte</w:t>
+      </w:r>
+      <w:r>
+        <w:rPr>
+          <w:rFonts w:ascii="Arial" w:eastAsia="Times New Roman" w:hAnsi="Arial" w:cs="Arial"/>
+          <w:color w:val="70AD47" w:themeColor="accent6"/>
+          <w:lang w:eastAsia="es-AR"/>
+        </w:rPr>
+        <w:t> </w:t>
+      </w:r>
+      <w:r>
+        <w:rPr>
+          <w:rFonts w:ascii="Arial" w:eastAsia="Times New Roman" w:hAnsi="Arial" w:cs="Arial"/>
+          <w:color w:val="000000"/>
+          <w:lang w:eastAsia="es-AR"/>
+        </w:rPr>
+        <w:t xml:space="preserve">se encarga de todo lo necesario para transmitir información de la capa inferior (percepción) a la superior (procesamiento). Esto significa que resuelve la comunicación entre dispositivos a nivel de red (ya sea red 3G/4G, </w:t>
+      </w:r>
+      <w:r>
+        <w:rPr>
+          <w:rFonts w:ascii="Arial" w:eastAsia="Times New Roman" w:hAnsi="Arial" w:cs="Arial"/>
+          <w:color w:val="000000"/>
+          <w:lang w:eastAsia="es-AR"/>
+        </w:rPr>
+        <w:t>Wifi</w:t>
+      </w:r>
+      <w:r>
+        <w:rPr>
+          <w:rFonts w:ascii="Arial" w:eastAsia="Times New Roman" w:hAnsi="Arial" w:cs="Arial"/>
+          <w:color w:val="000000"/>
+          <w:lang w:eastAsia="es-AR"/>
+        </w:rPr>
+        <w:t>, Bluetooth</w:t>
+      </w:r>
+      <w:r>
+        <w:rPr>
+          <w:rFonts w:ascii="Arial" w:eastAsia="Times New Roman" w:hAnsi="Arial" w:cs="Arial"/>
+          <w:color w:val="000000"/>
+          <w:lang w:eastAsia="es-AR"/>
+        </w:rPr>
+        <w:t>)</w:t>
+      </w:r>
+      <w:r>
+        <w:rPr>
+          <w:rFonts w:ascii="Arial" w:eastAsia="Times New Roman" w:hAnsi="Arial" w:cs="Arial"/>
+          <w:color w:val="000000"/>
+          <w:lang w:eastAsia="es-AR"/>
+        </w:rPr>
+        <w:t>.</w:t>
+      </w:r>
+    </w:p>
+    <w:p>
+      <w:pPr>
+        <w:numPr>
+          <w:ilvl w:val="0"/>
+          <w:numId w:val="4"/>
+        </w:numPr>
+        <w:spacing w:before="100" w:beforeAutospacing="1" w:after="100" w:afterAutospacing="1" w:line="240" w:lineRule="auto"/>
+        <w:rPr>
+          <w:rFonts w:ascii="Arial" w:eastAsia="Times New Roman" w:hAnsi="Arial" w:cs="Arial"/>
+          <w:color w:val="000000"/>
+          <w:lang w:eastAsia="es-AR"/>
+        </w:rPr>
+      </w:pPr>
+      <w:r>
+        <w:rPr>
+          <w:rFonts w:ascii="Arial" w:eastAsia="Times New Roman" w:hAnsi="Arial" w:cs="Arial"/>
+          <w:color w:val="000000"/>
+          <w:lang w:eastAsia="es-AR"/>
+        </w:rPr>
+        <w:t>L</w:t>
+      </w:r>
+      <w:r>
+        <w:rPr>
+          <w:rFonts w:ascii="Arial" w:eastAsia="Times New Roman" w:hAnsi="Arial" w:cs="Arial"/>
+          <w:color w:val="000000"/>
+          <w:lang w:eastAsia="es-AR"/>
+        </w:rPr>
+        <w:t>a </w:t>
+      </w:r>
+      <w:r>
+        <w:rPr>
+          <w:rFonts w:ascii="Arial" w:eastAsia="Times New Roman" w:hAnsi="Arial" w:cs="Arial"/>
+          <w:b/>
+          <w:bCs/>
+          <w:color w:val="70AD47" w:themeColor="accent6"/>
+          <w:lang w:eastAsia="es-AR"/>
+        </w:rPr>
+        <w:t>capa de Procesamiento</w:t>
+      </w:r>
+      <w:r>
+        <w:rPr>
+          <w:rFonts w:ascii="Arial" w:eastAsia="Times New Roman" w:hAnsi="Arial" w:cs="Arial"/>
+          <w:color w:val="70AD47" w:themeColor="accent6"/>
+          <w:lang w:eastAsia="es-AR"/>
+        </w:rPr>
+        <w:t> </w:t>
+      </w:r>
+      <w:r>
+        <w:rPr>
+          <w:rFonts w:ascii="Arial" w:eastAsia="Times New Roman" w:hAnsi="Arial" w:cs="Arial"/>
+          <w:color w:val="000000"/>
+          <w:lang w:eastAsia="es-AR"/>
+        </w:rPr>
+        <w:t>recoge esos datos y, como parece obvio, los procesa. En esta capa se situarían todos los servicios de procesamiento de datos como bases de datos, cloud computing o big data, así que podemos decir que es una de las capas principales de la arquitectura.</w:t>
+      </w:r>
+    </w:p>
+    <w:p>
+      <w:pPr>
+        <w:numPr>
+          <w:ilvl w:val="0"/>
+          <w:numId w:val="4"/>
+        </w:numPr>
+        <w:spacing w:before="100" w:beforeAutospacing="1" w:after="100" w:afterAutospacing="1" w:line="240" w:lineRule="auto"/>
+        <w:rPr>
+          <w:rFonts w:ascii="Helvetica" w:eastAsia="Times New Roman" w:hAnsi="Helvetica" w:cs="Times New Roman"/>
+          <w:color w:val="000000"/>
+          <w:sz w:val="27"/>
+          <w:szCs w:val="27"/>
+          <w:lang w:eastAsia="es-AR"/>
+        </w:rPr>
+      </w:pPr>
+      <w:r>
+        <w:rPr>
+          <w:rFonts w:ascii="Arial" w:eastAsia="Times New Roman" w:hAnsi="Arial" w:cs="Arial"/>
+          <w:color w:val="000000"/>
+          <w:lang w:eastAsia="es-AR"/>
+        </w:rPr>
+        <w:t>Por último, en l</w:t>
+      </w:r>
+      <w:r>
+        <w:rPr>
+          <w:rFonts w:ascii="Arial" w:eastAsia="Times New Roman" w:hAnsi="Arial" w:cs="Arial"/>
+          <w:color w:val="000000"/>
+          <w:lang w:eastAsia="es-AR"/>
+        </w:rPr>
+        <w:t>a </w:t>
+      </w:r>
+      <w:r>
+        <w:rPr>
+          <w:rFonts w:ascii="Arial" w:eastAsia="Times New Roman" w:hAnsi="Arial" w:cs="Arial"/>
+          <w:b/>
+          <w:bCs/>
+          <w:color w:val="70AD47" w:themeColor="accent6"/>
+          <w:lang w:eastAsia="es-AR"/>
+        </w:rPr>
+        <w:t>capa de Negocio</w:t>
+      </w:r>
+      <w:r>
+        <w:rPr>
+          <w:rFonts w:ascii="Arial" w:eastAsia="Times New Roman" w:hAnsi="Arial" w:cs="Arial"/>
+          <w:color w:val="000000"/>
+          <w:lang w:eastAsia="es-AR"/>
+        </w:rPr>
+        <w:t> se resuelven todos los problemas de más alto nivel de abstracción, como los modelos de negocio, la privacidad de los datos de usuario, y se gestionan las aplicaciones y en general todo</w:t>
+      </w:r>
+      <w:r>
+        <w:rPr>
+          <w:rFonts w:ascii="Helvetica" w:eastAsia="Times New Roman" w:hAnsi="Helvetica" w:cs="Times New Roman"/>
+          <w:color w:val="000000"/>
+          <w:sz w:val="27"/>
+          <w:szCs w:val="27"/>
+          <w:lang w:eastAsia="es-AR"/>
+        </w:rPr>
+        <w:t xml:space="preserve"> </w:t>
+      </w:r>
+      <w:r>
+        <w:rPr>
+          <w:rFonts w:ascii="Helvetica" w:eastAsia="Times New Roman" w:hAnsi="Helvetica" w:cs="Times New Roman"/>
+          <w:color w:val="000000"/>
+          <w:lang w:eastAsia="es-AR"/>
+        </w:rPr>
+        <w:t>el modelo IoT.</w:t>
+      </w:r>
+    </w:p>
+    <w:p>
+      <w:pPr>
+        <w:rPr>
+          <w:rFonts w:ascii="Arial" w:hAnsi="Arial" w:cs="Arial"/>
+          <w:color w:val="202122"/>
+          <w:sz w:val="21"/>
+          <w:szCs w:val="21"/>
+          <w:shd w:val="clear" w:color="auto" w:fill="FFFFFF"/>
+        </w:rPr>
+      </w:pPr>
+    </w:p>
+    <w:p>
+      <w:pPr>
+        <w:rPr>
+          <w:rFonts w:ascii="Arial" w:hAnsi="Arial" w:cs="Arial"/>
+          <w:color w:val="202122"/>
+          <w:sz w:val="21"/>
+          <w:szCs w:val="21"/>
+          <w:shd w:val="clear" w:color="auto" w:fill="FFFFFF"/>
+        </w:rPr>
+      </w:pPr>
+    </w:p>
+    <w:p>
+      <w:pPr>
+        <w:rPr>
+          <w:rFonts w:ascii="Arial" w:hAnsi="Arial" w:cs="Arial"/>
+          <w:color w:val="202122"/>
+          <w:sz w:val="21"/>
+          <w:szCs w:val="21"/>
+          <w:shd w:val="clear" w:color="auto" w:fill="FFFFFF"/>
+        </w:rPr>
+      </w:pPr>
+    </w:p>
+    <w:p>
+      <w:pPr>
+        <w:rPr>
+          <w:rFonts w:ascii="Arial" w:hAnsi="Arial" w:cs="Arial"/>
+          <w:color w:val="202122"/>
+          <w:sz w:val="21"/>
+          <w:szCs w:val="21"/>
+          <w:shd w:val="clear" w:color="auto" w:fill="FFFFFF"/>
+        </w:rPr>
+      </w:pPr>
+    </w:p>
+    <w:p>
+      <w:pPr>
+        <w:rPr>
+          <w:rFonts w:ascii="Arial" w:hAnsi="Arial" w:cs="Arial"/>
+          <w:color w:val="202122"/>
+          <w:sz w:val="21"/>
+          <w:szCs w:val="21"/>
+          <w:shd w:val="clear" w:color="auto" w:fill="FFFFFF"/>
+        </w:rPr>
+      </w:pPr>
+    </w:p>
+    <w:p>
+      <w:pPr>
+        <w:rPr>
+          <w:rFonts w:ascii="Arial" w:hAnsi="Arial" w:cs="Arial"/>
+          <w:color w:val="202122"/>
+          <w:sz w:val="21"/>
+          <w:szCs w:val="21"/>
+          <w:shd w:val="clear" w:color="auto" w:fill="FFFFFF"/>
+        </w:rPr>
+      </w:pPr>
+    </w:p>
+    <w:p>
+      <w:pPr>
+        <w:rPr>
+          <w:rFonts w:ascii="Arial" w:hAnsi="Arial" w:cs="Arial"/>
+          <w:color w:val="202122"/>
+          <w:sz w:val="21"/>
+          <w:szCs w:val="21"/>
+          <w:shd w:val="clear" w:color="auto" w:fill="FFFFFF"/>
+        </w:rPr>
+      </w:pPr>
+    </w:p>
+    <w:p>
+      <w:pPr>
+        <w:rPr>
+          <w:rFonts w:ascii="Arial" w:hAnsi="Arial" w:cs="Arial"/>
+          <w:color w:val="202122"/>
+          <w:sz w:val="21"/>
+          <w:szCs w:val="21"/>
+          <w:shd w:val="clear" w:color="auto" w:fill="FFFFFF"/>
+        </w:rPr>
+      </w:pPr>
+    </w:p>
+    <w:p>
+      <w:pPr>
+        <w:rPr>
+          <w:rFonts w:ascii="Arial" w:hAnsi="Arial" w:cs="Arial"/>
+          <w:color w:val="202122"/>
+          <w:sz w:val="21"/>
+          <w:szCs w:val="21"/>
+          <w:shd w:val="clear" w:color="auto" w:fill="FFFFFF"/>
+        </w:rPr>
+      </w:pPr>
+    </w:p>
+    <w:p>
+      <w:pPr>
+        <w:rPr>
+          <w:rFonts w:ascii="Arial" w:hAnsi="Arial" w:cs="Arial"/>
+          <w:color w:val="202122"/>
+          <w:sz w:val="21"/>
+          <w:szCs w:val="21"/>
+          <w:shd w:val="clear" w:color="auto" w:fill="FFFFFF"/>
+        </w:rPr>
+      </w:pPr>
+    </w:p>
+    <w:p>
+      <w:pPr>
+        <w:rPr>
+          <w:rFonts w:ascii="Arial" w:hAnsi="Arial" w:cs="Arial"/>
+          <w:color w:val="202122"/>
+          <w:sz w:val="21"/>
+          <w:szCs w:val="21"/>
+          <w:shd w:val="clear" w:color="auto" w:fill="FFFFFF"/>
+        </w:rPr>
+      </w:pPr>
+    </w:p>
+    <w:p>
+      <w:pPr>
+        <w:rPr>
+          <w:rFonts w:ascii="Arial" w:hAnsi="Arial" w:cs="Arial"/>
+          <w:color w:val="202122"/>
+          <w:sz w:val="21"/>
+          <w:szCs w:val="21"/>
+          <w:shd w:val="clear" w:color="auto" w:fill="FFFFFF"/>
+        </w:rPr>
+      </w:pPr>
+    </w:p>
+    <w:p>
+      <w:pPr>
+        <w:rPr>
+          <w:rFonts w:ascii="Arial" w:hAnsi="Arial" w:cs="Arial"/>
+          <w:color w:val="202122"/>
+          <w:sz w:val="21"/>
+          <w:szCs w:val="21"/>
+          <w:shd w:val="clear" w:color="auto" w:fill="FFFFFF"/>
+        </w:rPr>
+      </w:pPr>
+    </w:p>
+    <w:p>
+      <w:pPr>
+        <w:rPr>
+          <w:rFonts w:ascii="Arial" w:hAnsi="Arial" w:cs="Arial"/>
+          <w:color w:val="202122"/>
+          <w:sz w:val="21"/>
+          <w:szCs w:val="21"/>
+          <w:shd w:val="clear" w:color="auto" w:fill="FFFFFF"/>
+        </w:rPr>
+      </w:pPr>
+    </w:p>
+    <w:p>
+      <w:pPr>
+        <w:rPr>
+          <w:rFonts w:ascii="Arial" w:hAnsi="Arial" w:cs="Arial"/>
+          <w:color w:val="202122"/>
+          <w:sz w:val="21"/>
+          <w:szCs w:val="21"/>
+          <w:shd w:val="clear" w:color="auto" w:fill="FFFFFF"/>
+        </w:rPr>
+      </w:pPr>
+    </w:p>
+    <w:p>
+      <w:pPr>
+        <w:rPr>
+          <w:rFonts w:ascii="Arial" w:hAnsi="Arial" w:cs="Arial"/>
+          <w:color w:val="202122"/>
+          <w:sz w:val="21"/>
+          <w:szCs w:val="21"/>
+          <w:shd w:val="clear" w:color="auto" w:fill="FFFFFF"/>
+        </w:rPr>
+      </w:pPr>
+    </w:p>
+    <w:p>
+      <w:pPr>
+        <w:rPr>
+          <w:rFonts w:ascii="Arial" w:hAnsi="Arial" w:cs="Arial"/>
+          <w:color w:val="202122"/>
+          <w:sz w:val="21"/>
+          <w:szCs w:val="21"/>
+          <w:shd w:val="clear" w:color="auto" w:fill="FFFFFF"/>
+        </w:rPr>
+      </w:pPr>
+    </w:p>
+    <w:p>
+      <w:pPr>
+        <w:rPr>
+          <w:rFonts w:ascii="Arial" w:hAnsi="Arial" w:cs="Arial"/>
+          <w:color w:val="202122"/>
+          <w:sz w:val="21"/>
+          <w:szCs w:val="21"/>
+          <w:shd w:val="clear" w:color="auto" w:fill="FFFFFF"/>
+        </w:rPr>
+      </w:pPr>
+    </w:p>
+    <w:p>
+      <w:pPr>
+        <w:rPr>
+          <w:rFonts w:ascii="Arial" w:hAnsi="Arial" w:cs="Arial"/>
+          <w:color w:val="202122"/>
+          <w:sz w:val="21"/>
+          <w:szCs w:val="21"/>
+          <w:shd w:val="clear" w:color="auto" w:fill="FFFFFF"/>
+        </w:rPr>
+      </w:pPr>
+    </w:p>
+    <w:p>
+      <w:pPr>
+        <w:rPr>
+          <w:rFonts w:ascii="Arial" w:hAnsi="Arial" w:cs="Arial"/>
+          <w:color w:val="202122"/>
+          <w:sz w:val="21"/>
+          <w:szCs w:val="21"/>
+          <w:shd w:val="clear" w:color="auto" w:fill="FFFFFF"/>
+        </w:rPr>
+      </w:pPr>
+    </w:p>
+    <w:p>
+      <w:pPr>
+        <w:rPr>
+          <w:rFonts w:ascii="Arial" w:hAnsi="Arial" w:cs="Arial"/>
+          <w:color w:val="202122"/>
+          <w:sz w:val="21"/>
+          <w:szCs w:val="21"/>
+          <w:shd w:val="clear" w:color="auto" w:fill="FFFFFF"/>
+        </w:rPr>
+      </w:pPr>
+    </w:p>
+    <w:p>
+      <w:pPr>
+        <w:rPr>
+          <w:rFonts w:ascii="Arial" w:hAnsi="Arial" w:cs="Arial"/>
+          <w:color w:val="202122"/>
+          <w:sz w:val="21"/>
+          <w:szCs w:val="21"/>
+          <w:shd w:val="clear" w:color="auto" w:fill="FFFFFF"/>
+        </w:rPr>
+      </w:pPr>
+    </w:p>
+    <w:p>
+      <w:pPr>
+        <w:rPr>
+          <w:rFonts w:ascii="Arial" w:hAnsi="Arial" w:cs="Arial"/>
+          <w:color w:val="202122"/>
+          <w:sz w:val="21"/>
+          <w:szCs w:val="21"/>
+          <w:shd w:val="clear" w:color="auto" w:fill="FFFFFF"/>
+        </w:rPr>
+      </w:pPr>
+    </w:p>
+    <w:p>
+      <w:pPr>
+        <w:rPr>
+          <w:rFonts w:ascii="Arial" w:hAnsi="Arial" w:cs="Arial"/>
+          <w:color w:val="202122"/>
+          <w:sz w:val="21"/>
+          <w:szCs w:val="21"/>
+          <w:shd w:val="clear" w:color="auto" w:fill="FFFFFF"/>
+        </w:rPr>
+      </w:pPr>
+    </w:p>
+    <w:p>
+      <w:pPr>
+        <w:rPr>
+          <w:rFonts w:ascii="Arial" w:hAnsi="Arial" w:cs="Arial"/>
+          <w:b/>
+          <w:bCs/>
+          <w:color w:val="FF0000"/>
+          <w:sz w:val="21"/>
+          <w:szCs w:val="21"/>
+          <w:shd w:val="clear" w:color="auto" w:fill="FFFFFF"/>
+        </w:rPr>
+      </w:pPr>
+    </w:p>
+    <w:p>
+      <w:pPr>
+        <w:rPr>
+          <w:rFonts w:ascii="Arial" w:hAnsi="Arial" w:cs="Arial"/>
+          <w:b/>
+          <w:bCs/>
+          <w:color w:val="FF0000"/>
+          <w:sz w:val="21"/>
+          <w:szCs w:val="21"/>
+          <w:shd w:val="clear" w:color="auto" w:fill="FFFFFF"/>
+        </w:rPr>
+      </w:pPr>
+      <w:r>
+        <w:rPr>
+          <w:rFonts w:ascii="Arial" w:hAnsi="Arial" w:cs="Arial"/>
+          <w:b/>
+          <w:bCs/>
+          <w:color w:val="FF0000"/>
+          <w:sz w:val="21"/>
+          <w:szCs w:val="21"/>
+          <w:shd w:val="clear" w:color="auto" w:fill="FFFFFF"/>
+        </w:rPr>
+        <w:lastRenderedPageBreak/>
         <w:t>BIBLIOGRAFIA:</w:t>
       </w:r>
     </w:p>
     <w:p>
-      <w:hyperlink r:id="rId26" w:anchor="Aplicaciones" w:history="1">
+      <w:hyperlink r:id="rId29" w:anchor="Aplicaciones" w:history="1">
         <w:r>
           <w:rPr>
             <w:rStyle w:val="Hipervnculo"/>
@@ -1689,7 +3094,7 @@
       </w:hyperlink>
     </w:p>
     <w:p>
-      <w:hyperlink r:id="rId27" w:history="1">
+      <w:hyperlink r:id="rId30" w:history="1">
         <w:r>
           <w:rPr>
             <w:rStyle w:val="Hipervnculo"/>
@@ -1699,7 +3104,7 @@
       </w:hyperlink>
     </w:p>
     <w:p>
-      <w:hyperlink r:id="rId28" w:history="1">
+      <w:hyperlink r:id="rId31" w:history="1">
         <w:r>
           <w:rPr>
             <w:rStyle w:val="Hipervnculo"/>
@@ -1711,14 +3116,10 @@
     <w:p>
       <w:pPr>
         <w:rPr>
-          <w:rFonts w:ascii="Arial" w:hAnsi="Arial" w:cs="Arial"/>
-          <w:color w:val="202122"/>
-          <w:sz w:val="21"/>
-          <w:szCs w:val="21"/>
-          <w:shd w:val="clear" w:color="auto" w:fill="FFFFFF"/>
-        </w:rPr>
-      </w:pPr>
-      <w:hyperlink r:id="rId29" w:history="1">
+          <w:rStyle w:val="Hipervnculo"/>
+        </w:rPr>
+      </w:pPr>
+      <w:hyperlink r:id="rId32" w:history="1">
         <w:r>
           <w:rPr>
             <w:rStyle w:val="Hipervnculo"/>
@@ -1726,6 +3127,45 @@
           <w:t>Domótica - Wikipedia, la enciclopedia libre</w:t>
         </w:r>
       </w:hyperlink>
+    </w:p>
+    <w:p>
+      <w:hyperlink r:id="rId33" w:history="1">
+        <w:r>
+          <w:rPr>
+            <w:rStyle w:val="Hipervnculo"/>
+          </w:rPr>
+          <w:t xml:space="preserve">Qué es Domótica - CEDOM | Asociación Española de Domótica e </w:t>
+        </w:r>
+        <w:proofErr w:type="spellStart"/>
+        <w:r>
+          <w:rPr>
+            <w:rStyle w:val="Hipervnculo"/>
+          </w:rPr>
+          <w:t>Inmótica</w:t>
+        </w:r>
+        <w:proofErr w:type="spellEnd"/>
+      </w:hyperlink>
+    </w:p>
+    <w:p>
+      <w:hyperlink r:id="rId34" w:history="1">
+        <w:r>
+          <w:rPr>
+            <w:rStyle w:val="Hipervnculo"/>
+          </w:rPr>
+          <w:t>¿Qué es el Internet de las cosas? (redhat.com)</w:t>
+        </w:r>
+      </w:hyperlink>
+    </w:p>
+    <w:p>
+      <w:pPr>
+        <w:rPr>
+          <w:rFonts w:ascii="Arial" w:hAnsi="Arial" w:cs="Arial"/>
+          <w:color w:val="202122"/>
+          <w:sz w:val="21"/>
+          <w:szCs w:val="21"/>
+          <w:shd w:val="clear" w:color="auto" w:fill="FFFFFF"/>
+        </w:rPr>
+      </w:pPr>
     </w:p>
     <w:p>
       <w:pPr>
@@ -1764,6 +3204,499 @@
     </w:sectPr>
   </w:body>
 </w:document>
+</file>
+
+<file path=word/numbering.xml><?xml version="1.0" encoding="utf-8"?>
+<w:numbering xmlns:wpc="http://schemas.microsoft.com/office/word/2010/wordprocessingCanvas" xmlns:cx="http://schemas.microsoft.com/office/drawing/2014/chartex" xmlns:cx1="http://schemas.microsoft.com/office/drawing/2015/9/8/chartex" xmlns:cx2="http://schemas.microsoft.com/office/drawing/2015/10/21/chartex" xmlns:cx3="http://schemas.microsoft.com/office/drawing/2016/5/9/chartex" xmlns:cx4="http://schemas.microsoft.com/office/drawing/2016/5/10/chartex" xmlns:cx5="http://schemas.microsoft.com/office/drawing/2016/5/11/chartex" xmlns:cx6="http://schemas.microsoft.com/office/drawing/2016/5/12/chartex" xmlns:cx7="http://schemas.microsoft.com/office/drawing/2016/5/13/chartex" xmlns:cx8="http://schemas.microsoft.com/office/drawing/2016/5/14/chartex" xmlns:mc="http://schemas.openxmlformats.org/markup-compatibility/2006" xmlns:aink="http://schemas.microsoft.com/office/drawing/2016/ink" xmlns:am3d="http://schemas.microsoft.com/office/drawing/2017/model3d" xmlns:o="urn:schemas-microsoft-com:office:office" xmlns:r="http://schemas.openxmlformats.org/officeDocument/2006/relationships" xmlns:m="http://schemas.openxmlformats.org/officeDocument/2006/math" xmlns:v="urn:schemas-microsoft-com:vml" xmlns:wp14="http://schemas.microsoft.com/office/word/2010/wordprocessingDrawing" xmlns:wp="http://schemas.openxmlformats.org/drawingml/2006/wordprocessingDrawing" xmlns:w10="urn:schemas-microsoft-com:office:word" xmlns:w="http://schemas.openxmlformats.org/wordprocessingml/2006/main" xmlns:w14="http://schemas.microsoft.com/office/word/2010/wordml" xmlns:w15="http://schemas.microsoft.com/office/word/2012/wordml" xmlns:w16cex="http://schemas.microsoft.com/office/word/2018/wordml/cex" xmlns:w16cid="http://schemas.microsoft.com/office/word/2016/wordml/cid" xmlns:w16="http://schemas.microsoft.com/office/word/2018/wordml" xmlns:w16se="http://schemas.microsoft.com/office/word/2015/wordml/symex" xmlns:wpg="http://schemas.microsoft.com/office/word/2010/wordprocessingGroup" xmlns:wpi="http://schemas.microsoft.com/office/word/2010/wordprocessingInk" xmlns:wne="http://schemas.microsoft.com/office/word/2006/wordml" xmlns:wps="http://schemas.microsoft.com/office/word/2010/wordprocessingShape" mc:Ignorable="w14 w15 w16se w16cid w16 w16cex wp14">
+  <w:abstractNum w:abstractNumId="0" w15:restartNumberingAfterBreak="0">
+    <w:nsid w:val="25ED3650"/>
+    <w:multiLevelType w:val="hybridMultilevel"/>
+    <w:tmpl w:val="0EC4D8BA"/>
+    <w:lvl w:ilvl="0" w:tplc="229AEF90">
+      <w:start w:val="1"/>
+      <w:numFmt w:val="decimal"/>
+      <w:lvlText w:val="%1-"/>
+      <w:lvlJc w:val="left"/>
+      <w:pPr>
+        <w:ind w:left="720" w:hanging="360"/>
+      </w:pPr>
+      <w:rPr>
+        <w:rFonts w:hint="default"/>
+      </w:rPr>
+    </w:lvl>
+    <w:lvl w:ilvl="1" w:tplc="2C0A0019" w:tentative="1">
+      <w:start w:val="1"/>
+      <w:numFmt w:val="lowerLetter"/>
+      <w:lvlText w:val="%2."/>
+      <w:lvlJc w:val="left"/>
+      <w:pPr>
+        <w:ind w:left="1440" w:hanging="360"/>
+      </w:pPr>
+    </w:lvl>
+    <w:lvl w:ilvl="2" w:tplc="2C0A001B" w:tentative="1">
+      <w:start w:val="1"/>
+      <w:numFmt w:val="lowerRoman"/>
+      <w:lvlText w:val="%3."/>
+      <w:lvlJc w:val="right"/>
+      <w:pPr>
+        <w:ind w:left="2160" w:hanging="180"/>
+      </w:pPr>
+    </w:lvl>
+    <w:lvl w:ilvl="3" w:tplc="2C0A000F" w:tentative="1">
+      <w:start w:val="1"/>
+      <w:numFmt w:val="decimal"/>
+      <w:lvlText w:val="%4."/>
+      <w:lvlJc w:val="left"/>
+      <w:pPr>
+        <w:ind w:left="2880" w:hanging="360"/>
+      </w:pPr>
+    </w:lvl>
+    <w:lvl w:ilvl="4" w:tplc="2C0A0019" w:tentative="1">
+      <w:start w:val="1"/>
+      <w:numFmt w:val="lowerLetter"/>
+      <w:lvlText w:val="%5."/>
+      <w:lvlJc w:val="left"/>
+      <w:pPr>
+        <w:ind w:left="3600" w:hanging="360"/>
+      </w:pPr>
+    </w:lvl>
+    <w:lvl w:ilvl="5" w:tplc="2C0A001B" w:tentative="1">
+      <w:start w:val="1"/>
+      <w:numFmt w:val="lowerRoman"/>
+      <w:lvlText w:val="%6."/>
+      <w:lvlJc w:val="right"/>
+      <w:pPr>
+        <w:ind w:left="4320" w:hanging="180"/>
+      </w:pPr>
+    </w:lvl>
+    <w:lvl w:ilvl="6" w:tplc="2C0A000F" w:tentative="1">
+      <w:start w:val="1"/>
+      <w:numFmt w:val="decimal"/>
+      <w:lvlText w:val="%7."/>
+      <w:lvlJc w:val="left"/>
+      <w:pPr>
+        <w:ind w:left="5040" w:hanging="360"/>
+      </w:pPr>
+    </w:lvl>
+    <w:lvl w:ilvl="7" w:tplc="2C0A0019" w:tentative="1">
+      <w:start w:val="1"/>
+      <w:numFmt w:val="lowerLetter"/>
+      <w:lvlText w:val="%8."/>
+      <w:lvlJc w:val="left"/>
+      <w:pPr>
+        <w:ind w:left="5760" w:hanging="360"/>
+      </w:pPr>
+    </w:lvl>
+    <w:lvl w:ilvl="8" w:tplc="2C0A001B" w:tentative="1">
+      <w:start w:val="1"/>
+      <w:numFmt w:val="lowerRoman"/>
+      <w:lvlText w:val="%9."/>
+      <w:lvlJc w:val="right"/>
+      <w:pPr>
+        <w:ind w:left="6480" w:hanging="180"/>
+      </w:pPr>
+    </w:lvl>
+  </w:abstractNum>
+  <w:abstractNum w:abstractNumId="1" w15:restartNumberingAfterBreak="0">
+    <w:nsid w:val="4D9B794C"/>
+    <w:multiLevelType w:val="multilevel"/>
+    <w:tmpl w:val="57C0C26E"/>
+    <w:lvl w:ilvl="0">
+      <w:start w:val="1"/>
+      <w:numFmt w:val="bullet"/>
+      <w:lvlText w:val=""/>
+      <w:lvlJc w:val="left"/>
+      <w:pPr>
+        <w:tabs>
+          <w:tab w:val="num" w:pos="720"/>
+        </w:tabs>
+        <w:ind w:left="720" w:hanging="360"/>
+      </w:pPr>
+      <w:rPr>
+        <w:rFonts w:ascii="Symbol" w:hAnsi="Symbol" w:hint="default"/>
+        <w:sz w:val="20"/>
+      </w:rPr>
+    </w:lvl>
+    <w:lvl w:ilvl="1" w:tentative="1">
+      <w:start w:val="1"/>
+      <w:numFmt w:val="bullet"/>
+      <w:lvlText w:val="o"/>
+      <w:lvlJc w:val="left"/>
+      <w:pPr>
+        <w:tabs>
+          <w:tab w:val="num" w:pos="1440"/>
+        </w:tabs>
+        <w:ind w:left="1440" w:hanging="360"/>
+      </w:pPr>
+      <w:rPr>
+        <w:rFonts w:ascii="Courier New" w:hAnsi="Courier New" w:hint="default"/>
+        <w:sz w:val="20"/>
+      </w:rPr>
+    </w:lvl>
+    <w:lvl w:ilvl="2" w:tentative="1">
+      <w:start w:val="1"/>
+      <w:numFmt w:val="bullet"/>
+      <w:lvlText w:val=""/>
+      <w:lvlJc w:val="left"/>
+      <w:pPr>
+        <w:tabs>
+          <w:tab w:val="num" w:pos="2160"/>
+        </w:tabs>
+        <w:ind w:left="2160" w:hanging="360"/>
+      </w:pPr>
+      <w:rPr>
+        <w:rFonts w:ascii="Wingdings" w:hAnsi="Wingdings" w:hint="default"/>
+        <w:sz w:val="20"/>
+      </w:rPr>
+    </w:lvl>
+    <w:lvl w:ilvl="3" w:tentative="1">
+      <w:start w:val="1"/>
+      <w:numFmt w:val="bullet"/>
+      <w:lvlText w:val=""/>
+      <w:lvlJc w:val="left"/>
+      <w:pPr>
+        <w:tabs>
+          <w:tab w:val="num" w:pos="2880"/>
+        </w:tabs>
+        <w:ind w:left="2880" w:hanging="360"/>
+      </w:pPr>
+      <w:rPr>
+        <w:rFonts w:ascii="Wingdings" w:hAnsi="Wingdings" w:hint="default"/>
+        <w:sz w:val="20"/>
+      </w:rPr>
+    </w:lvl>
+    <w:lvl w:ilvl="4" w:tentative="1">
+      <w:start w:val="1"/>
+      <w:numFmt w:val="bullet"/>
+      <w:lvlText w:val=""/>
+      <w:lvlJc w:val="left"/>
+      <w:pPr>
+        <w:tabs>
+          <w:tab w:val="num" w:pos="3600"/>
+        </w:tabs>
+        <w:ind w:left="3600" w:hanging="360"/>
+      </w:pPr>
+      <w:rPr>
+        <w:rFonts w:ascii="Wingdings" w:hAnsi="Wingdings" w:hint="default"/>
+        <w:sz w:val="20"/>
+      </w:rPr>
+    </w:lvl>
+    <w:lvl w:ilvl="5" w:tentative="1">
+      <w:start w:val="1"/>
+      <w:numFmt w:val="bullet"/>
+      <w:lvlText w:val=""/>
+      <w:lvlJc w:val="left"/>
+      <w:pPr>
+        <w:tabs>
+          <w:tab w:val="num" w:pos="4320"/>
+        </w:tabs>
+        <w:ind w:left="4320" w:hanging="360"/>
+      </w:pPr>
+      <w:rPr>
+        <w:rFonts w:ascii="Wingdings" w:hAnsi="Wingdings" w:hint="default"/>
+        <w:sz w:val="20"/>
+      </w:rPr>
+    </w:lvl>
+    <w:lvl w:ilvl="6" w:tentative="1">
+      <w:start w:val="1"/>
+      <w:numFmt w:val="bullet"/>
+      <w:lvlText w:val=""/>
+      <w:lvlJc w:val="left"/>
+      <w:pPr>
+        <w:tabs>
+          <w:tab w:val="num" w:pos="5040"/>
+        </w:tabs>
+        <w:ind w:left="5040" w:hanging="360"/>
+      </w:pPr>
+      <w:rPr>
+        <w:rFonts w:ascii="Wingdings" w:hAnsi="Wingdings" w:hint="default"/>
+        <w:sz w:val="20"/>
+      </w:rPr>
+    </w:lvl>
+    <w:lvl w:ilvl="7" w:tentative="1">
+      <w:start w:val="1"/>
+      <w:numFmt w:val="bullet"/>
+      <w:lvlText w:val=""/>
+      <w:lvlJc w:val="left"/>
+      <w:pPr>
+        <w:tabs>
+          <w:tab w:val="num" w:pos="5760"/>
+        </w:tabs>
+        <w:ind w:left="5760" w:hanging="360"/>
+      </w:pPr>
+      <w:rPr>
+        <w:rFonts w:ascii="Wingdings" w:hAnsi="Wingdings" w:hint="default"/>
+        <w:sz w:val="20"/>
+      </w:rPr>
+    </w:lvl>
+    <w:lvl w:ilvl="8" w:tentative="1">
+      <w:start w:val="1"/>
+      <w:numFmt w:val="bullet"/>
+      <w:lvlText w:val=""/>
+      <w:lvlJc w:val="left"/>
+      <w:pPr>
+        <w:tabs>
+          <w:tab w:val="num" w:pos="6480"/>
+        </w:tabs>
+        <w:ind w:left="6480" w:hanging="360"/>
+      </w:pPr>
+      <w:rPr>
+        <w:rFonts w:ascii="Wingdings" w:hAnsi="Wingdings" w:hint="default"/>
+        <w:sz w:val="20"/>
+      </w:rPr>
+    </w:lvl>
+  </w:abstractNum>
+  <w:abstractNum w:abstractNumId="2" w15:restartNumberingAfterBreak="0">
+    <w:nsid w:val="77CB0045"/>
+    <w:multiLevelType w:val="hybridMultilevel"/>
+    <w:tmpl w:val="8D2EC3EA"/>
+    <w:lvl w:ilvl="0" w:tplc="94307C2E">
+      <w:start w:val="1"/>
+      <w:numFmt w:val="decimal"/>
+      <w:lvlText w:val="%1-"/>
+      <w:lvlJc w:val="left"/>
+      <w:pPr>
+        <w:ind w:left="720" w:hanging="360"/>
+      </w:pPr>
+      <w:rPr>
+        <w:rFonts w:hint="default"/>
+      </w:rPr>
+    </w:lvl>
+    <w:lvl w:ilvl="1" w:tplc="2C0A0019" w:tentative="1">
+      <w:start w:val="1"/>
+      <w:numFmt w:val="lowerLetter"/>
+      <w:lvlText w:val="%2."/>
+      <w:lvlJc w:val="left"/>
+      <w:pPr>
+        <w:ind w:left="1440" w:hanging="360"/>
+      </w:pPr>
+    </w:lvl>
+    <w:lvl w:ilvl="2" w:tplc="2C0A001B" w:tentative="1">
+      <w:start w:val="1"/>
+      <w:numFmt w:val="lowerRoman"/>
+      <w:lvlText w:val="%3."/>
+      <w:lvlJc w:val="right"/>
+      <w:pPr>
+        <w:ind w:left="2160" w:hanging="180"/>
+      </w:pPr>
+    </w:lvl>
+    <w:lvl w:ilvl="3" w:tplc="2C0A000F" w:tentative="1">
+      <w:start w:val="1"/>
+      <w:numFmt w:val="decimal"/>
+      <w:lvlText w:val="%4."/>
+      <w:lvlJc w:val="left"/>
+      <w:pPr>
+        <w:ind w:left="2880" w:hanging="360"/>
+      </w:pPr>
+    </w:lvl>
+    <w:lvl w:ilvl="4" w:tplc="2C0A0019" w:tentative="1">
+      <w:start w:val="1"/>
+      <w:numFmt w:val="lowerLetter"/>
+      <w:lvlText w:val="%5."/>
+      <w:lvlJc w:val="left"/>
+      <w:pPr>
+        <w:ind w:left="3600" w:hanging="360"/>
+      </w:pPr>
+    </w:lvl>
+    <w:lvl w:ilvl="5" w:tplc="2C0A001B" w:tentative="1">
+      <w:start w:val="1"/>
+      <w:numFmt w:val="lowerRoman"/>
+      <w:lvlText w:val="%6."/>
+      <w:lvlJc w:val="right"/>
+      <w:pPr>
+        <w:ind w:left="4320" w:hanging="180"/>
+      </w:pPr>
+    </w:lvl>
+    <w:lvl w:ilvl="6" w:tplc="2C0A000F" w:tentative="1">
+      <w:start w:val="1"/>
+      <w:numFmt w:val="decimal"/>
+      <w:lvlText w:val="%7."/>
+      <w:lvlJc w:val="left"/>
+      <w:pPr>
+        <w:ind w:left="5040" w:hanging="360"/>
+      </w:pPr>
+    </w:lvl>
+    <w:lvl w:ilvl="7" w:tplc="2C0A0019" w:tentative="1">
+      <w:start w:val="1"/>
+      <w:numFmt w:val="lowerLetter"/>
+      <w:lvlText w:val="%8."/>
+      <w:lvlJc w:val="left"/>
+      <w:pPr>
+        <w:ind w:left="5760" w:hanging="360"/>
+      </w:pPr>
+    </w:lvl>
+    <w:lvl w:ilvl="8" w:tplc="2C0A001B" w:tentative="1">
+      <w:start w:val="1"/>
+      <w:numFmt w:val="lowerRoman"/>
+      <w:lvlText w:val="%9."/>
+      <w:lvlJc w:val="right"/>
+      <w:pPr>
+        <w:ind w:left="6480" w:hanging="180"/>
+      </w:pPr>
+    </w:lvl>
+  </w:abstractNum>
+  <w:abstractNum w:abstractNumId="3" w15:restartNumberingAfterBreak="0">
+    <w:nsid w:val="7FAA7AE8"/>
+    <w:multiLevelType w:val="multilevel"/>
+    <w:tmpl w:val="F686FE58"/>
+    <w:lvl w:ilvl="0">
+      <w:start w:val="1"/>
+      <w:numFmt w:val="bullet"/>
+      <w:lvlText w:val=""/>
+      <w:lvlJc w:val="left"/>
+      <w:pPr>
+        <w:tabs>
+          <w:tab w:val="num" w:pos="720"/>
+        </w:tabs>
+        <w:ind w:left="720" w:hanging="360"/>
+      </w:pPr>
+      <w:rPr>
+        <w:rFonts w:ascii="Symbol" w:hAnsi="Symbol" w:hint="default"/>
+        <w:sz w:val="20"/>
+      </w:rPr>
+    </w:lvl>
+    <w:lvl w:ilvl="1" w:tentative="1">
+      <w:start w:val="1"/>
+      <w:numFmt w:val="bullet"/>
+      <w:lvlText w:val="o"/>
+      <w:lvlJc w:val="left"/>
+      <w:pPr>
+        <w:tabs>
+          <w:tab w:val="num" w:pos="1440"/>
+        </w:tabs>
+        <w:ind w:left="1440" w:hanging="360"/>
+      </w:pPr>
+      <w:rPr>
+        <w:rFonts w:ascii="Courier New" w:hAnsi="Courier New" w:hint="default"/>
+        <w:sz w:val="20"/>
+      </w:rPr>
+    </w:lvl>
+    <w:lvl w:ilvl="2" w:tentative="1">
+      <w:start w:val="1"/>
+      <w:numFmt w:val="bullet"/>
+      <w:lvlText w:val=""/>
+      <w:lvlJc w:val="left"/>
+      <w:pPr>
+        <w:tabs>
+          <w:tab w:val="num" w:pos="2160"/>
+        </w:tabs>
+        <w:ind w:left="2160" w:hanging="360"/>
+      </w:pPr>
+      <w:rPr>
+        <w:rFonts w:ascii="Wingdings" w:hAnsi="Wingdings" w:hint="default"/>
+        <w:sz w:val="20"/>
+      </w:rPr>
+    </w:lvl>
+    <w:lvl w:ilvl="3" w:tentative="1">
+      <w:start w:val="1"/>
+      <w:numFmt w:val="bullet"/>
+      <w:lvlText w:val=""/>
+      <w:lvlJc w:val="left"/>
+      <w:pPr>
+        <w:tabs>
+          <w:tab w:val="num" w:pos="2880"/>
+        </w:tabs>
+        <w:ind w:left="2880" w:hanging="360"/>
+      </w:pPr>
+      <w:rPr>
+        <w:rFonts w:ascii="Wingdings" w:hAnsi="Wingdings" w:hint="default"/>
+        <w:sz w:val="20"/>
+      </w:rPr>
+    </w:lvl>
+    <w:lvl w:ilvl="4" w:tentative="1">
+      <w:start w:val="1"/>
+      <w:numFmt w:val="bullet"/>
+      <w:lvlText w:val=""/>
+      <w:lvlJc w:val="left"/>
+      <w:pPr>
+        <w:tabs>
+          <w:tab w:val="num" w:pos="3600"/>
+        </w:tabs>
+        <w:ind w:left="3600" w:hanging="360"/>
+      </w:pPr>
+      <w:rPr>
+        <w:rFonts w:ascii="Wingdings" w:hAnsi="Wingdings" w:hint="default"/>
+        <w:sz w:val="20"/>
+      </w:rPr>
+    </w:lvl>
+    <w:lvl w:ilvl="5" w:tentative="1">
+      <w:start w:val="1"/>
+      <w:numFmt w:val="bullet"/>
+      <w:lvlText w:val=""/>
+      <w:lvlJc w:val="left"/>
+      <w:pPr>
+        <w:tabs>
+          <w:tab w:val="num" w:pos="4320"/>
+        </w:tabs>
+        <w:ind w:left="4320" w:hanging="360"/>
+      </w:pPr>
+      <w:rPr>
+        <w:rFonts w:ascii="Wingdings" w:hAnsi="Wingdings" w:hint="default"/>
+        <w:sz w:val="20"/>
+      </w:rPr>
+    </w:lvl>
+    <w:lvl w:ilvl="6" w:tentative="1">
+      <w:start w:val="1"/>
+      <w:numFmt w:val="bullet"/>
+      <w:lvlText w:val=""/>
+      <w:lvlJc w:val="left"/>
+      <w:pPr>
+        <w:tabs>
+          <w:tab w:val="num" w:pos="5040"/>
+        </w:tabs>
+        <w:ind w:left="5040" w:hanging="360"/>
+      </w:pPr>
+      <w:rPr>
+        <w:rFonts w:ascii="Wingdings" w:hAnsi="Wingdings" w:hint="default"/>
+        <w:sz w:val="20"/>
+      </w:rPr>
+    </w:lvl>
+    <w:lvl w:ilvl="7" w:tentative="1">
+      <w:start w:val="1"/>
+      <w:numFmt w:val="bullet"/>
+      <w:lvlText w:val=""/>
+      <w:lvlJc w:val="left"/>
+      <w:pPr>
+        <w:tabs>
+          <w:tab w:val="num" w:pos="5760"/>
+        </w:tabs>
+        <w:ind w:left="5760" w:hanging="360"/>
+      </w:pPr>
+      <w:rPr>
+        <w:rFonts w:ascii="Wingdings" w:hAnsi="Wingdings" w:hint="default"/>
+        <w:sz w:val="20"/>
+      </w:rPr>
+    </w:lvl>
+    <w:lvl w:ilvl="8" w:tentative="1">
+      <w:start w:val="1"/>
+      <w:numFmt w:val="bullet"/>
+      <w:lvlText w:val=""/>
+      <w:lvlJc w:val="left"/>
+      <w:pPr>
+        <w:tabs>
+          <w:tab w:val="num" w:pos="6480"/>
+        </w:tabs>
+        <w:ind w:left="6480" w:hanging="360"/>
+      </w:pPr>
+      <w:rPr>
+        <w:rFonts w:ascii="Wingdings" w:hAnsi="Wingdings" w:hint="default"/>
+        <w:sz w:val="20"/>
+      </w:rPr>
+    </w:lvl>
+  </w:abstractNum>
+  <w:num w:numId="1">
+    <w:abstractNumId w:val="0"/>
+  </w:num>
+  <w:num w:numId="2">
+    <w:abstractNumId w:val="2"/>
+  </w:num>
+  <w:num w:numId="3">
+    <w:abstractNumId w:val="3"/>
+  </w:num>
+  <w:num w:numId="4">
+    <w:abstractNumId w:val="1"/>
+  </w:num>
+</w:numbering>
 </file>
 
 <file path=word/styles.xml><?xml version="1.0" encoding="utf-8"?>
@@ -2216,7 +4149,6 @@
     <w:next w:val="Normal"/>
     <w:link w:val="Ttulo3Car"/>
     <w:uiPriority w:val="9"/>
-    <w:semiHidden/>
     <w:unhideWhenUsed/>
     <w:qFormat/>
     <w:rsid w:val="00254E3F"/>
@@ -2444,7 +4376,6 @@
     <w:basedOn w:val="Fuentedeprrafopredeter"/>
     <w:link w:val="Ttulo3"/>
     <w:uiPriority w:val="9"/>
-    <w:semiHidden/>
     <w:rsid w:val="00254E3F"/>
     <w:rPr>
       <w:rFonts w:asciiTheme="majorHAnsi" w:eastAsiaTheme="majorEastAsia" w:hAnsiTheme="majorHAnsi" w:cstheme="majorBidi"/>
@@ -2863,6 +4794,50 @@
       <w:shd w:val="clear" w:color="auto" w:fill="E1DFDD"/>
     </w:rPr>
   </w:style>
+  <w:style w:type="paragraph" w:styleId="Prrafodelista">
+    <w:name w:val="List Paragraph"/>
+    <w:basedOn w:val="Normal"/>
+    <w:uiPriority w:val="34"/>
+    <w:qFormat/>
+    <w:rsid w:val="00F2498A"/>
+    <w:pPr>
+      <w:ind w:left="720"/>
+      <w:contextualSpacing/>
+    </w:pPr>
+  </w:style>
+  <w:style w:type="character" w:customStyle="1" w:styleId="mw-headline">
+    <w:name w:val="mw-headline"/>
+    <w:basedOn w:val="Fuentedeprrafopredeter"/>
+    <w:rsid w:val="00E11D88"/>
+  </w:style>
+  <w:style w:type="paragraph" w:customStyle="1" w:styleId="noticia-intro">
+    <w:name w:val="noticia-intro"/>
+    <w:basedOn w:val="Normal"/>
+    <w:rsid w:val="00C15051"/>
+    <w:pPr>
+      <w:spacing w:before="100" w:beforeAutospacing="1" w:after="100" w:afterAutospacing="1" w:line="240" w:lineRule="auto"/>
+    </w:pPr>
+    <w:rPr>
+      <w:rFonts w:ascii="Times New Roman" w:eastAsia="Times New Roman" w:hAnsi="Times New Roman" w:cs="Times New Roman"/>
+      <w:sz w:val="24"/>
+      <w:szCs w:val="24"/>
+      <w:lang w:eastAsia="es-AR"/>
+    </w:rPr>
+  </w:style>
+  <w:style w:type="paragraph" w:customStyle="1" w:styleId="selectionshareable">
+    <w:name w:val="selectionshareable"/>
+    <w:basedOn w:val="Normal"/>
+    <w:rsid w:val="003431EE"/>
+    <w:pPr>
+      <w:spacing w:before="100" w:beforeAutospacing="1" w:after="100" w:afterAutospacing="1" w:line="240" w:lineRule="auto"/>
+    </w:pPr>
+    <w:rPr>
+      <w:rFonts w:ascii="Times New Roman" w:eastAsia="Times New Roman" w:hAnsi="Times New Roman" w:cs="Times New Roman"/>
+      <w:sz w:val="24"/>
+      <w:szCs w:val="24"/>
+      <w:lang w:eastAsia="es-AR"/>
+    </w:rPr>
+  </w:style>
 </w:styles>
 </file>
 

</xml_diff>

<commit_message>
Remake, pasar a PDF y hacer Introduccion al TP
</commit_message>
<xml_diff>
--- a/IoT.docx
+++ b/IoT.docx
@@ -1205,6 +1205,7 @@
           <w:color w:val="333333"/>
           <w:shd w:val="clear" w:color="auto" w:fill="FFFFFF"/>
         </w:rPr>
+        <w:lastRenderedPageBreak/>
         <w:t xml:space="preserve">Para poder seguir hablando sobre las casas inteligentes, primero hay que preguntarse ¿Qué es domótica? </w:t>
       </w:r>
       <w:r>
@@ -1221,16 +1222,7 @@
           <w:color w:val="202122"/>
           <w:shd w:val="clear" w:color="auto" w:fill="FFFFFF"/>
         </w:rPr>
-        <w:t xml:space="preserve"> Ya que actualmente, gracias a </w:t>
-      </w:r>
-      <w:r>
-        <w:rPr>
-          <w:rFonts w:asciiTheme="minorHAnsi" w:hAnsiTheme="minorHAnsi" w:cstheme="minorHAnsi"/>
-          <w:color w:val="202122"/>
-          <w:shd w:val="clear" w:color="auto" w:fill="FFFFFF"/>
-        </w:rPr>
-        <w:lastRenderedPageBreak/>
-        <w:t xml:space="preserve">este sistema </w:t>
+        <w:t xml:space="preserve"> Ya que actualmente, gracias a este sistema </w:t>
       </w:r>
       <w:r>
         <w:rPr>
@@ -1762,17 +1754,8 @@
           <w:sz w:val="24"/>
           <w:szCs w:val="24"/>
         </w:rPr>
-        <w:t xml:space="preserve">Este aspecto no se trata de que cualquier extraño pudiera acceder al hogar, sino que todo tipo de habitantes puede hacer uso de ello, tal como son las personas que tienen </w:t>
-      </w:r>
-      <w:r>
-        <w:rPr>
-          <w:rFonts w:cstheme="minorHAnsi"/>
-          <w:color w:val="333333"/>
-          <w:sz w:val="24"/>
-          <w:szCs w:val="24"/>
-        </w:rPr>
         <w:lastRenderedPageBreak/>
-        <w:t>alguna discapacidad motriz que les impide moverse de un lado a otro de manera sencilla; así que con sólo pulsar un botón o decir alguna palabra clave ya se estará controlando lo que sucede a su alrededor.</w:t>
+        <w:t>Este aspecto no se trata de que cualquier extraño pudiera acceder al hogar, sino que todo tipo de habitantes puede hacer uso de ello, tal como son las personas que tienen alguna discapacidad motriz que les impide moverse de un lado a otro de manera sencilla; así que con sólo pulsar un botón o decir alguna palabra clave ya se estará controlando lo que sucede a su alrededor.</w:t>
       </w:r>
     </w:p>
     <w:p>
@@ -2147,7 +2130,18 @@
           <w:szCs w:val="24"/>
           <w:shd w:val="clear" w:color="auto" w:fill="FFFFFF"/>
         </w:rPr>
-        <w:t>En este punto analizaremos la infraestructura del IoT. Para así poder ver la especificación de las redes físicas y su configuración y organización funcional, sus principios y procedimientos operacionales, y los tipos de datos que se intercambian entre ellos. Es decir, como es que este recoge los datos, cómo se procesan e intercambian, y en qué formatos lo hacen. Para ello observemos la siguiente imagen:</w:t>
+        <w:t xml:space="preserve">En este punto analizaremos la infraestructura del IoT. Para así poder ver la especificación de las redes físicas y su configuración y organización funcional, sus principios y procedimientos operacionales, y los tipos de datos que se intercambian </w:t>
+      </w:r>
+      <w:r>
+        <w:rPr>
+          <w:rFonts w:cstheme="minorHAnsi"/>
+          <w:color w:val="000000"/>
+          <w:sz w:val="24"/>
+          <w:szCs w:val="24"/>
+          <w:shd w:val="clear" w:color="auto" w:fill="FFFFFF"/>
+        </w:rPr>
+        <w:lastRenderedPageBreak/>
+        <w:t>entre ellos. Es decir, como es que este recoge los datos, cómo se procesan e intercambian, y en qué formatos lo hacen. Para ello observemos la siguiente imagen:</w:t>
       </w:r>
     </w:p>
     <w:p>
@@ -2167,7 +2161,6 @@
           <w:sz w:val="24"/>
           <w:szCs w:val="24"/>
         </w:rPr>
-        <w:lastRenderedPageBreak/>
         <w:drawing>
           <wp:inline distT="0" distB="0" distL="0" distR="0" wp14:anchorId="3EBA5CCC" wp14:editId="229D9FA0">
             <wp:extent cx="5400040" cy="3765550"/>
@@ -2459,7 +2452,7 @@
           <w:szCs w:val="24"/>
           <w:lang w:eastAsia="es-AR"/>
         </w:rPr>
-        <w:t xml:space="preserve">es en la que se enmarcan las aplicaciones del usuario. Desde las aplicaciones domésticas sobre uso de recursos (agua, gas, electricidad), hasta las aplicaciones logísticas para las empresas, que optimicen los recursos y el tiempo de procesado. Cualquier aplicación, doméstica o </w:t>
+        <w:t xml:space="preserve">es en la que se enmarcan las aplicaciones del usuario. Desde las aplicaciones domésticas sobre uso de recursos (agua, gas, electricidad), hasta las aplicaciones logísticas para las empresas, que optimicen </w:t>
       </w:r>
       <w:r>
         <w:rPr>
@@ -2470,7 +2463,7 @@
           <w:lang w:eastAsia="es-AR"/>
         </w:rPr>
         <w:lastRenderedPageBreak/>
-        <w:t>industrial, que haga uso de dispositivos conectados (IoT) se incluye en esta capa.</w:t>
+        <w:t>los recursos y el tiempo de procesado. Cualquier aplicación, doméstica o industrial, que haga uso de dispositivos conectados (IoT) se incluye en esta capa.</w:t>
       </w:r>
     </w:p>
     <w:p>
@@ -3097,9 +3090,12 @@
           <w:szCs w:val="24"/>
           <w:shd w:val="clear" w:color="auto" w:fill="FFFFFF"/>
         </w:rPr>
-        <w:t xml:space="preserve">La aplicación del Internet de las Cosas a la gestión de </w:t>
-      </w:r>
-      <w:r>
+        <w:t>La aplicación del Internet de las Cosas a la gestión de flotas favorece la geolocalización (y con ella el monitoreo de las rutas y la identificación de los trayectos más eficientes), el análisis de rendimiento, el control de la telemetría y el ahorro de combustible, la reducción de emisiones contaminantes al medio ambiente e incluso puede aportar información valiosa para mejorar la conducción de los vehículos.</w:t>
+      </w:r>
+    </w:p>
+    <w:p>
+      <w:pPr>
+        <w:spacing w:line="276" w:lineRule="auto"/>
         <w:rPr>
           <w:rStyle w:val="Textoennegrita"/>
           <w:b w:val="0"/>
@@ -3109,8 +3105,41 @@
           <w:szCs w:val="24"/>
           <w:shd w:val="clear" w:color="auto" w:fill="FFFFFF"/>
         </w:rPr>
-        <w:t>flotas</w:t>
-      </w:r>
+      </w:pPr>
+    </w:p>
+    <w:p>
+      <w:pPr>
+        <w:spacing w:line="276" w:lineRule="auto"/>
+        <w:rPr>
+          <w:rStyle w:val="Textoennegrita"/>
+          <w:color w:val="00B0F0"/>
+          <w:sz w:val="24"/>
+          <w:szCs w:val="24"/>
+          <w:shd w:val="clear" w:color="auto" w:fill="FFFFFF"/>
+        </w:rPr>
+      </w:pPr>
+      <w:r>
+        <w:rPr>
+          <w:rStyle w:val="Textoennegrita"/>
+          <w:color w:val="00B0F0"/>
+          <w:sz w:val="24"/>
+          <w:szCs w:val="24"/>
+          <w:shd w:val="clear" w:color="auto" w:fill="FFFFFF"/>
+        </w:rPr>
+        <w:t>AGRICULTURA</w:t>
+      </w:r>
+    </w:p>
+    <w:p>
+      <w:pPr>
+        <w:shd w:val="clear" w:color="auto" w:fill="FFFFFF"/>
+        <w:spacing w:line="276" w:lineRule="auto"/>
+        <w:rPr>
+          <w:color w:val="262626"/>
+          <w:sz w:val="24"/>
+          <w:szCs w:val="24"/>
+          <w:shd w:val="clear" w:color="auto" w:fill="FFFFFF"/>
+        </w:rPr>
+      </w:pPr>
       <w:r>
         <w:rPr>
           <w:rStyle w:val="Textoennegrita"/>
@@ -3121,11 +3150,58 @@
           <w:szCs w:val="24"/>
           <w:shd w:val="clear" w:color="auto" w:fill="FFFFFF"/>
         </w:rPr>
-        <w:t xml:space="preserve"> favorece la geolocalización (y con ella el monitoreo de las rutas y la identificación de los trayectos más eficientes), el análisis de rendimiento, el control de la telemetría y el ahorro de combustible, la reducción de emisiones contaminantes al medio ambiente e incluso puede aportar información valiosa para mejorar la conducción de los vehículos.</w:t>
-      </w:r>
-    </w:p>
-    <w:p>
-      <w:pPr>
+        <w:t>Mediante la implementación de sensores IoT, se puede obtener una cantidad importante de data sobre el estado y las etapas de los suelos.</w:t>
+      </w:r>
+      <w:r>
+        <w:rPr>
+          <w:color w:val="262626"/>
+          <w:sz w:val="24"/>
+          <w:szCs w:val="24"/>
+          <w:shd w:val="clear" w:color="auto" w:fill="FFFFFF"/>
+        </w:rPr>
+        <w:t> Información como la humedad del suelo, su nivel de acidez, la presencia de ciertos nutrientes, la temperatura y muchas otras características químicas, ayuda a los agricultores a controlar los riegos, eficientizar el uso del agua, precisar los mejores momentos para iniciar la siembra, y hasta descubrir la presencia de enfermedades en las plantas y el suelo.</w:t>
+      </w:r>
+    </w:p>
+    <w:p>
+      <w:pPr>
+        <w:shd w:val="clear" w:color="auto" w:fill="FFFFFF"/>
+        <w:spacing w:line="276" w:lineRule="auto"/>
+        <w:rPr>
+          <w:color w:val="262626"/>
+          <w:sz w:val="24"/>
+          <w:szCs w:val="24"/>
+          <w:shd w:val="clear" w:color="auto" w:fill="FFFFFF"/>
+        </w:rPr>
+      </w:pPr>
+    </w:p>
+    <w:p>
+      <w:pPr>
+        <w:shd w:val="clear" w:color="auto" w:fill="FFFFFF"/>
+        <w:spacing w:line="276" w:lineRule="auto"/>
+        <w:rPr>
+          <w:b/>
+          <w:bCs/>
+          <w:color w:val="00B0F0"/>
+          <w:sz w:val="24"/>
+          <w:szCs w:val="24"/>
+          <w:shd w:val="clear" w:color="auto" w:fill="FFFFFF"/>
+        </w:rPr>
+      </w:pPr>
+      <w:r>
+        <w:rPr>
+          <w:b/>
+          <w:bCs/>
+          <w:color w:val="00B0F0"/>
+          <w:sz w:val="24"/>
+          <w:szCs w:val="24"/>
+          <w:shd w:val="clear" w:color="auto" w:fill="FFFFFF"/>
+        </w:rPr>
+        <w:t>HOTELERIA</w:t>
+      </w:r>
+    </w:p>
+    <w:p>
+      <w:pPr>
+        <w:shd w:val="clear" w:color="auto" w:fill="FFFFFF"/>
         <w:spacing w:line="276" w:lineRule="auto"/>
         <w:rPr>
           <w:rStyle w:val="Textoennegrita"/>
@@ -3137,40 +3213,15 @@
           <w:shd w:val="clear" w:color="auto" w:fill="FFFFFF"/>
         </w:rPr>
       </w:pPr>
-    </w:p>
-    <w:p>
-      <w:pPr>
-        <w:spacing w:line="276" w:lineRule="auto"/>
-        <w:rPr>
-          <w:rStyle w:val="Textoennegrita"/>
-          <w:color w:val="00B0F0"/>
-          <w:sz w:val="24"/>
-          <w:szCs w:val="24"/>
-          <w:shd w:val="clear" w:color="auto" w:fill="FFFFFF"/>
-        </w:rPr>
-      </w:pPr>
-      <w:r>
-        <w:rPr>
-          <w:rStyle w:val="Textoennegrita"/>
-          <w:color w:val="00B0F0"/>
-          <w:sz w:val="24"/>
-          <w:szCs w:val="24"/>
-          <w:shd w:val="clear" w:color="auto" w:fill="FFFFFF"/>
-        </w:rPr>
-        <w:t>AGRICULTURA</w:t>
-      </w:r>
-    </w:p>
-    <w:p>
-      <w:pPr>
-        <w:shd w:val="clear" w:color="auto" w:fill="FFFFFF"/>
-        <w:spacing w:line="276" w:lineRule="auto"/>
+      <w:r>
         <w:rPr>
           <w:color w:val="262626"/>
           <w:sz w:val="24"/>
           <w:szCs w:val="24"/>
           <w:shd w:val="clear" w:color="auto" w:fill="FFFFFF"/>
         </w:rPr>
-      </w:pPr>
+        <w:t>La aplicación del IoT a la hotelería, trae consigo interesantes mejoras en la calidad del servicio. </w:t>
+      </w:r>
       <w:r>
         <w:rPr>
           <w:rStyle w:val="Textoennegrita"/>
@@ -3181,113 +3232,7 @@
           <w:szCs w:val="24"/>
           <w:shd w:val="clear" w:color="auto" w:fill="FFFFFF"/>
         </w:rPr>
-        <w:t>Mediante la implementación de sensores IoT, se puede obtener una cantidad importante de data sobre el estado y las etapas de los suelos.</w:t>
-      </w:r>
-      <w:r>
-        <w:rPr>
-          <w:color w:val="262626"/>
-          <w:sz w:val="24"/>
-          <w:szCs w:val="24"/>
-          <w:shd w:val="clear" w:color="auto" w:fill="FFFFFF"/>
-        </w:rPr>
-        <w:t> Información como la humedad del suelo, su nivel de acidez, la presencia de ciertos nutrientes, la temperatura y muchas otras características químicas, ayuda a los agricultores a controlar los riegos, eficientizar el uso del agua, precisar los mejores momentos para iniciar la siembra, y hasta descubrir la presencia de enfermedades en las plantas y el suelo.</w:t>
-      </w:r>
-    </w:p>
-    <w:p>
-      <w:pPr>
-        <w:shd w:val="clear" w:color="auto" w:fill="FFFFFF"/>
-        <w:spacing w:line="276" w:lineRule="auto"/>
-        <w:rPr>
-          <w:color w:val="262626"/>
-          <w:sz w:val="24"/>
-          <w:szCs w:val="24"/>
-          <w:shd w:val="clear" w:color="auto" w:fill="FFFFFF"/>
-        </w:rPr>
-      </w:pPr>
-    </w:p>
-    <w:p>
-      <w:pPr>
-        <w:shd w:val="clear" w:color="auto" w:fill="FFFFFF"/>
-        <w:spacing w:line="276" w:lineRule="auto"/>
-        <w:rPr>
-          <w:b/>
-          <w:bCs/>
-          <w:color w:val="00B0F0"/>
-          <w:sz w:val="24"/>
-          <w:szCs w:val="24"/>
-          <w:shd w:val="clear" w:color="auto" w:fill="FFFFFF"/>
-        </w:rPr>
-      </w:pPr>
-      <w:r>
-        <w:rPr>
-          <w:b/>
-          <w:bCs/>
-          <w:color w:val="00B0F0"/>
-          <w:sz w:val="24"/>
-          <w:szCs w:val="24"/>
-          <w:shd w:val="clear" w:color="auto" w:fill="FFFFFF"/>
-        </w:rPr>
-        <w:t>HOTELERIA</w:t>
-      </w:r>
-    </w:p>
-    <w:p>
-      <w:pPr>
-        <w:shd w:val="clear" w:color="auto" w:fill="FFFFFF"/>
-        <w:spacing w:line="276" w:lineRule="auto"/>
-        <w:rPr>
-          <w:rStyle w:val="Textoennegrita"/>
-          <w:b w:val="0"/>
-          <w:bCs w:val="0"/>
-          <w:color w:val="262626"/>
-          <w:sz w:val="24"/>
-          <w:szCs w:val="24"/>
-          <w:shd w:val="clear" w:color="auto" w:fill="FFFFFF"/>
-        </w:rPr>
-      </w:pPr>
-      <w:r>
-        <w:rPr>
-          <w:color w:val="262626"/>
-          <w:sz w:val="24"/>
-          <w:szCs w:val="24"/>
-          <w:shd w:val="clear" w:color="auto" w:fill="FFFFFF"/>
-        </w:rPr>
-        <w:t>La aplicación del IoT a la hotelería, trae consigo interesantes mejoras en la calidad del servicio. </w:t>
-      </w:r>
-      <w:r>
-        <w:rPr>
-          <w:rStyle w:val="Textoennegrita"/>
-          <w:b w:val="0"/>
-          <w:bCs w:val="0"/>
-          <w:color w:val="262626"/>
-          <w:sz w:val="24"/>
-          <w:szCs w:val="24"/>
-          <w:shd w:val="clear" w:color="auto" w:fill="FFFFFF"/>
-        </w:rPr>
-        <w:t xml:space="preserve">Con la implementación de llaves electrónicas, que son enviadas directamente a los dispositivos móviles de cada </w:t>
-      </w:r>
-      <w:r>
-        <w:rPr>
-          <w:rStyle w:val="Textoennegrita"/>
-          <w:b w:val="0"/>
-          <w:bCs w:val="0"/>
-          <w:color w:val="262626"/>
-          <w:sz w:val="24"/>
-          <w:szCs w:val="24"/>
-          <w:shd w:val="clear" w:color="auto" w:fill="FFFFFF"/>
-        </w:rPr>
-        <w:t>huésped</w:t>
-      </w:r>
-      <w:r>
-        <w:rPr>
-          <w:rStyle w:val="Textoennegrita"/>
-          <w:b w:val="0"/>
-          <w:bCs w:val="0"/>
-          <w:color w:val="262626"/>
-          <w:sz w:val="24"/>
-          <w:szCs w:val="24"/>
-          <w:shd w:val="clear" w:color="auto" w:fill="FFFFFF"/>
-        </w:rPr>
-        <w:t>, es posible automatizar diversas interacciones.</w:t>
+        <w:t>Con la implementación de llaves electrónicas, que son enviadas directamente a los dispositivos móviles de cada huésped, es posible automatizar diversas interacciones.</w:t>
       </w:r>
     </w:p>
     <w:p>
@@ -3414,8 +3359,7 @@
     </w:p>
     <w:p>
       <w:pPr>
-        <w:shd w:val="clear" w:color="auto" w:fill="FFFFFF"/>
-        <w:spacing w:after="750" w:line="276" w:lineRule="auto"/>
+        <w:spacing w:line="276" w:lineRule="auto"/>
         <w:rPr>
           <w:color w:val="262626"/>
           <w:sz w:val="24"/>
@@ -3426,240 +3370,11 @@
     </w:p>
     <w:p>
       <w:pPr>
-        <w:shd w:val="clear" w:color="auto" w:fill="FFFFFF"/>
-        <w:spacing w:after="750" w:line="276" w:lineRule="auto"/>
+        <w:spacing w:line="276" w:lineRule="auto"/>
         <w:rPr>
           <w:color w:val="262626"/>
           <w:sz w:val="24"/>
           <w:szCs w:val="24"/>
-          <w:shd w:val="clear" w:color="auto" w:fill="FFFFFF"/>
-        </w:rPr>
-      </w:pPr>
-    </w:p>
-    <w:p>
-      <w:pPr>
-        <w:spacing w:line="276" w:lineRule="auto"/>
-        <w:rPr>
-          <w:rFonts w:ascii="Arial" w:hAnsi="Arial" w:cs="Arial"/>
-          <w:color w:val="202122"/>
-          <w:sz w:val="21"/>
-          <w:szCs w:val="21"/>
-          <w:shd w:val="clear" w:color="auto" w:fill="FFFFFF"/>
-        </w:rPr>
-      </w:pPr>
-    </w:p>
-    <w:p>
-      <w:pPr>
-        <w:spacing w:line="276" w:lineRule="auto"/>
-        <w:rPr>
-          <w:rFonts w:ascii="Arial" w:hAnsi="Arial" w:cs="Arial"/>
-          <w:color w:val="202122"/>
-          <w:sz w:val="21"/>
-          <w:szCs w:val="21"/>
-          <w:shd w:val="clear" w:color="auto" w:fill="FFFFFF"/>
-        </w:rPr>
-      </w:pPr>
-    </w:p>
-    <w:p>
-      <w:pPr>
-        <w:spacing w:line="276" w:lineRule="auto"/>
-        <w:rPr>
-          <w:rFonts w:ascii="Arial" w:hAnsi="Arial" w:cs="Arial"/>
-          <w:color w:val="202122"/>
-          <w:sz w:val="21"/>
-          <w:szCs w:val="21"/>
-          <w:shd w:val="clear" w:color="auto" w:fill="FFFFFF"/>
-        </w:rPr>
-      </w:pPr>
-    </w:p>
-    <w:p>
-      <w:pPr>
-        <w:spacing w:line="276" w:lineRule="auto"/>
-        <w:rPr>
-          <w:rFonts w:ascii="Arial" w:hAnsi="Arial" w:cs="Arial"/>
-          <w:color w:val="202122"/>
-          <w:sz w:val="21"/>
-          <w:szCs w:val="21"/>
-          <w:shd w:val="clear" w:color="auto" w:fill="FFFFFF"/>
-        </w:rPr>
-      </w:pPr>
-    </w:p>
-    <w:p>
-      <w:pPr>
-        <w:spacing w:line="276" w:lineRule="auto"/>
-        <w:rPr>
-          <w:rFonts w:ascii="Arial" w:hAnsi="Arial" w:cs="Arial"/>
-          <w:color w:val="202122"/>
-          <w:sz w:val="21"/>
-          <w:szCs w:val="21"/>
-          <w:shd w:val="clear" w:color="auto" w:fill="FFFFFF"/>
-        </w:rPr>
-      </w:pPr>
-    </w:p>
-    <w:p>
-      <w:pPr>
-        <w:spacing w:line="276" w:lineRule="auto"/>
-        <w:rPr>
-          <w:rFonts w:ascii="Arial" w:hAnsi="Arial" w:cs="Arial"/>
-          <w:color w:val="202122"/>
-          <w:sz w:val="21"/>
-          <w:szCs w:val="21"/>
-          <w:shd w:val="clear" w:color="auto" w:fill="FFFFFF"/>
-        </w:rPr>
-      </w:pPr>
-    </w:p>
-    <w:p>
-      <w:pPr>
-        <w:spacing w:line="276" w:lineRule="auto"/>
-        <w:rPr>
-          <w:rFonts w:ascii="Arial" w:hAnsi="Arial" w:cs="Arial"/>
-          <w:color w:val="202122"/>
-          <w:sz w:val="21"/>
-          <w:szCs w:val="21"/>
-          <w:shd w:val="clear" w:color="auto" w:fill="FFFFFF"/>
-        </w:rPr>
-      </w:pPr>
-    </w:p>
-    <w:p>
-      <w:pPr>
-        <w:spacing w:line="276" w:lineRule="auto"/>
-        <w:rPr>
-          <w:rFonts w:ascii="Arial" w:hAnsi="Arial" w:cs="Arial"/>
-          <w:color w:val="202122"/>
-          <w:sz w:val="21"/>
-          <w:szCs w:val="21"/>
-          <w:shd w:val="clear" w:color="auto" w:fill="FFFFFF"/>
-        </w:rPr>
-      </w:pPr>
-    </w:p>
-    <w:p>
-      <w:pPr>
-        <w:spacing w:line="276" w:lineRule="auto"/>
-        <w:rPr>
-          <w:rFonts w:ascii="Arial" w:hAnsi="Arial" w:cs="Arial"/>
-          <w:color w:val="202122"/>
-          <w:sz w:val="21"/>
-          <w:szCs w:val="21"/>
-          <w:shd w:val="clear" w:color="auto" w:fill="FFFFFF"/>
-        </w:rPr>
-      </w:pPr>
-    </w:p>
-    <w:p>
-      <w:pPr>
-        <w:spacing w:line="276" w:lineRule="auto"/>
-        <w:rPr>
-          <w:rFonts w:ascii="Arial" w:hAnsi="Arial" w:cs="Arial"/>
-          <w:color w:val="202122"/>
-          <w:sz w:val="21"/>
-          <w:szCs w:val="21"/>
-          <w:shd w:val="clear" w:color="auto" w:fill="FFFFFF"/>
-        </w:rPr>
-      </w:pPr>
-    </w:p>
-    <w:p>
-      <w:pPr>
-        <w:spacing w:line="276" w:lineRule="auto"/>
-        <w:rPr>
-          <w:rFonts w:ascii="Arial" w:hAnsi="Arial" w:cs="Arial"/>
-          <w:color w:val="202122"/>
-          <w:sz w:val="21"/>
-          <w:szCs w:val="21"/>
-          <w:shd w:val="clear" w:color="auto" w:fill="FFFFFF"/>
-        </w:rPr>
-      </w:pPr>
-    </w:p>
-    <w:p>
-      <w:pPr>
-        <w:spacing w:line="276" w:lineRule="auto"/>
-        <w:rPr>
-          <w:rFonts w:ascii="Arial" w:hAnsi="Arial" w:cs="Arial"/>
-          <w:color w:val="202122"/>
-          <w:sz w:val="21"/>
-          <w:szCs w:val="21"/>
-          <w:shd w:val="clear" w:color="auto" w:fill="FFFFFF"/>
-        </w:rPr>
-      </w:pPr>
-    </w:p>
-    <w:p>
-      <w:pPr>
-        <w:spacing w:line="276" w:lineRule="auto"/>
-        <w:rPr>
-          <w:rFonts w:ascii="Arial" w:hAnsi="Arial" w:cs="Arial"/>
-          <w:color w:val="202122"/>
-          <w:sz w:val="21"/>
-          <w:szCs w:val="21"/>
-          <w:shd w:val="clear" w:color="auto" w:fill="FFFFFF"/>
-        </w:rPr>
-      </w:pPr>
-    </w:p>
-    <w:p>
-      <w:pPr>
-        <w:spacing w:line="276" w:lineRule="auto"/>
-        <w:rPr>
-          <w:rFonts w:ascii="Arial" w:hAnsi="Arial" w:cs="Arial"/>
-          <w:color w:val="202122"/>
-          <w:sz w:val="21"/>
-          <w:szCs w:val="21"/>
-          <w:shd w:val="clear" w:color="auto" w:fill="FFFFFF"/>
-        </w:rPr>
-      </w:pPr>
-    </w:p>
-    <w:p>
-      <w:pPr>
-        <w:spacing w:line="276" w:lineRule="auto"/>
-        <w:rPr>
-          <w:rFonts w:ascii="Arial" w:hAnsi="Arial" w:cs="Arial"/>
-          <w:color w:val="202122"/>
-          <w:sz w:val="21"/>
-          <w:szCs w:val="21"/>
-          <w:shd w:val="clear" w:color="auto" w:fill="FFFFFF"/>
-        </w:rPr>
-      </w:pPr>
-    </w:p>
-    <w:p>
-      <w:pPr>
-        <w:spacing w:line="276" w:lineRule="auto"/>
-        <w:rPr>
-          <w:rFonts w:ascii="Arial" w:hAnsi="Arial" w:cs="Arial"/>
-          <w:color w:val="202122"/>
-          <w:sz w:val="21"/>
-          <w:szCs w:val="21"/>
-          <w:shd w:val="clear" w:color="auto" w:fill="FFFFFF"/>
-        </w:rPr>
-      </w:pPr>
-    </w:p>
-    <w:p>
-      <w:pPr>
-        <w:spacing w:line="276" w:lineRule="auto"/>
-        <w:rPr>
-          <w:rFonts w:ascii="Arial" w:hAnsi="Arial" w:cs="Arial"/>
-          <w:color w:val="202122"/>
-          <w:sz w:val="21"/>
-          <w:szCs w:val="21"/>
-          <w:shd w:val="clear" w:color="auto" w:fill="FFFFFF"/>
-        </w:rPr>
-      </w:pPr>
-    </w:p>
-    <w:p>
-      <w:pPr>
-        <w:spacing w:line="276" w:lineRule="auto"/>
-        <w:rPr>
-          <w:rFonts w:ascii="Arial" w:hAnsi="Arial" w:cs="Arial"/>
-          <w:color w:val="202122"/>
-          <w:sz w:val="21"/>
-          <w:szCs w:val="21"/>
-          <w:shd w:val="clear" w:color="auto" w:fill="FFFFFF"/>
-        </w:rPr>
-      </w:pPr>
-    </w:p>
-    <w:p>
-      <w:pPr>
-        <w:spacing w:line="276" w:lineRule="auto"/>
-        <w:rPr>
-          <w:rFonts w:ascii="Arial" w:hAnsi="Arial" w:cs="Arial"/>
-          <w:color w:val="202122"/>
-          <w:sz w:val="21"/>
-          <w:szCs w:val="21"/>
           <w:shd w:val="clear" w:color="auto" w:fill="FFFFFF"/>
         </w:rPr>
       </w:pPr>
@@ -3677,10 +3392,7 @@
           <w:shd w:val="clear" w:color="auto" w:fill="FFFFFF"/>
         </w:rPr>
       </w:pPr>
-    </w:p>
-    <w:p>
-      <w:pPr>
-        <w:spacing w:line="276" w:lineRule="auto"/>
+      <w:r>
         <w:rPr>
           <w:rFonts w:ascii="Arial" w:hAnsi="Arial" w:cs="Arial"/>
           <w:b/>
@@ -3690,17 +3402,7 @@
           <w:szCs w:val="21"/>
           <w:shd w:val="clear" w:color="auto" w:fill="FFFFFF"/>
         </w:rPr>
-      </w:pPr>
-      <w:r>
-        <w:rPr>
-          <w:rFonts w:ascii="Arial" w:hAnsi="Arial" w:cs="Arial"/>
-          <w:b/>
-          <w:bCs/>
-          <w:color w:val="FF0000"/>
-          <w:sz w:val="21"/>
-          <w:szCs w:val="21"/>
-          <w:shd w:val="clear" w:color="auto" w:fill="FFFFFF"/>
-        </w:rPr>
+        <w:lastRenderedPageBreak/>
         <w:t>BIBLIOGRAFIA:</w:t>
       </w:r>
     </w:p>
@@ -3804,6 +3506,14 @@
           <w:shd w:val="clear" w:color="auto" w:fill="FFFFFF"/>
         </w:rPr>
       </w:pPr>
+      <w:hyperlink r:id="rId35" w:history="1">
+        <w:r>
+          <w:rPr>
+            <w:rStyle w:val="Hipervnculo"/>
+          </w:rPr>
+          <w:t>Las 9 aplicaciones más importantes del Internet de las Cosas (IoT) (fracttal.com)</w:t>
+        </w:r>
+      </w:hyperlink>
     </w:p>
     <w:p>
       <w:pPr>

</xml_diff>